<commit_message>
Updated the implementation doc
Added content to the documentation
</commit_message>
<xml_diff>
--- a/Implementation Doc/Implementation doc.docx
+++ b/Implementation Doc/Implementation doc.docx
@@ -68,7 +68,7 @@
                         </pic:cNvPicPr>
                       </pic:nvPicPr>
                       <pic:blipFill>
-                        <a:blip r:embed="rId4">
+                        <a:blip r:embed="rId7">
                           <a:extLst>
                             <a:ext uri="{28A0092B-C50C-407E-A947-70E740481C1C}">
                               <a14:useLocalDpi xmlns:a14="http://schemas.microsoft.com/office/drawing/2010/main" val="0"/>
@@ -195,7 +195,7 @@
               <w:b/>
               <w:color w:val="FF0000"/>
             </w:rPr>
-            <w:t>Module Name (Module Code)</w:t>
+            <w:t>IT Project 3 (ITPV302)</w:t>
           </w:r>
         </w:p>
         <w:p>
@@ -267,7 +267,7 @@
               <w:color w:val="FF0000"/>
               <w:sz w:val="28"/>
             </w:rPr>
-            <w:t>Assessment Name</w:t>
+            <w:t xml:space="preserve">Implementation Documentation </w:t>
           </w:r>
         </w:p>
         <w:p>
@@ -742,9 +742,900 @@
             <w:t xml:space="preserve"> </w:t>
           </w:r>
         </w:p>
+        <w:sdt>
+          <w:sdtPr>
+            <w:id w:val="126446730"/>
+            <w:docPartObj>
+              <w:docPartGallery w:val="Table of Contents"/>
+              <w:docPartUnique/>
+            </w:docPartObj>
+          </w:sdtPr>
+          <w:sdtEndPr>
+            <w:rPr>
+              <w:rFonts w:asciiTheme="minorHAnsi" w:eastAsiaTheme="minorHAnsi" w:hAnsiTheme="minorHAnsi" w:cstheme="minorBidi"/>
+              <w:b/>
+              <w:bCs/>
+              <w:noProof/>
+              <w:color w:val="auto"/>
+              <w:kern w:val="2"/>
+              <w:sz w:val="24"/>
+              <w:szCs w:val="24"/>
+              <w:lang w:val="en-ZA"/>
+              <w14:ligatures w14:val="standardContextual"/>
+            </w:rPr>
+          </w:sdtEndPr>
+          <w:sdtContent>
+            <w:p>
+              <w:pPr>
+                <w:pStyle w:val="TOCHeading"/>
+              </w:pPr>
+              <w:r>
+                <w:t>Table of Contents</w:t>
+              </w:r>
+            </w:p>
+            <w:p>
+              <w:pPr>
+                <w:pStyle w:val="TOC1"/>
+                <w:tabs>
+                  <w:tab w:val="right" w:leader="dot" w:pos="9016"/>
+                </w:tabs>
+                <w:rPr>
+                  <w:rFonts w:eastAsiaTheme="minorEastAsia"/>
+                  <w:noProof/>
+                  <w:lang w:eastAsia="en-ZA"/>
+                </w:rPr>
+              </w:pPr>
+              <w:r>
+                <w:fldChar w:fldCharType="begin"/>
+              </w:r>
+              <w:r>
+                <w:instrText xml:space="preserve"> TOC \o "1-3" \h \z \u </w:instrText>
+              </w:r>
+              <w:r>
+                <w:fldChar w:fldCharType="separate"/>
+              </w:r>
+              <w:hyperlink w:anchor="_Toc180066606" w:history="1">
+                <w:r>
+                  <w:rPr>
+                    <w:rStyle w:val="Hyperlink"/>
+                    <w:noProof/>
+                  </w:rPr>
+                  <w:t>Introduction</w:t>
+                </w:r>
+                <w:r>
+                  <w:rPr>
+                    <w:noProof/>
+                    <w:webHidden/>
+                  </w:rPr>
+                  <w:tab/>
+                </w:r>
+                <w:r>
+                  <w:rPr>
+                    <w:noProof/>
+                    <w:webHidden/>
+                  </w:rPr>
+                  <w:fldChar w:fldCharType="begin"/>
+                </w:r>
+                <w:r>
+                  <w:rPr>
+                    <w:noProof/>
+                    <w:webHidden/>
+                  </w:rPr>
+                  <w:instrText xml:space="preserve"> PAGEREF _Toc180066606 \h </w:instrText>
+                </w:r>
+                <w:r>
+                  <w:rPr>
+                    <w:noProof/>
+                    <w:webHidden/>
+                  </w:rPr>
+                </w:r>
+                <w:r>
+                  <w:rPr>
+                    <w:noProof/>
+                    <w:webHidden/>
+                  </w:rPr>
+                  <w:fldChar w:fldCharType="separate"/>
+                </w:r>
+                <w:r>
+                  <w:rPr>
+                    <w:noProof/>
+                    <w:webHidden/>
+                  </w:rPr>
+                  <w:t>2</w:t>
+                </w:r>
+                <w:r>
+                  <w:rPr>
+                    <w:noProof/>
+                    <w:webHidden/>
+                  </w:rPr>
+                  <w:fldChar w:fldCharType="end"/>
+                </w:r>
+              </w:hyperlink>
+            </w:p>
+            <w:p>
+              <w:pPr>
+                <w:pStyle w:val="TOC1"/>
+                <w:tabs>
+                  <w:tab w:val="right" w:leader="dot" w:pos="9016"/>
+                </w:tabs>
+                <w:rPr>
+                  <w:rFonts w:eastAsiaTheme="minorEastAsia"/>
+                  <w:noProof/>
+                  <w:lang w:eastAsia="en-ZA"/>
+                </w:rPr>
+              </w:pPr>
+              <w:hyperlink w:anchor="_Toc180066607" w:history="1">
+                <w:r>
+                  <w:rPr>
+                    <w:rStyle w:val="Hyperlink"/>
+                    <w:noProof/>
+                  </w:rPr>
+                  <w:t>Choice of Tools</w:t>
+                </w:r>
+                <w:r>
+                  <w:rPr>
+                    <w:noProof/>
+                    <w:webHidden/>
+                  </w:rPr>
+                  <w:tab/>
+                </w:r>
+                <w:r>
+                  <w:rPr>
+                    <w:noProof/>
+                    <w:webHidden/>
+                  </w:rPr>
+                  <w:fldChar w:fldCharType="begin"/>
+                </w:r>
+                <w:r>
+                  <w:rPr>
+                    <w:noProof/>
+                    <w:webHidden/>
+                  </w:rPr>
+                  <w:instrText xml:space="preserve"> PAGEREF _Toc180066607 \h </w:instrText>
+                </w:r>
+                <w:r>
+                  <w:rPr>
+                    <w:noProof/>
+                    <w:webHidden/>
+                  </w:rPr>
+                </w:r>
+                <w:r>
+                  <w:rPr>
+                    <w:noProof/>
+                    <w:webHidden/>
+                  </w:rPr>
+                  <w:fldChar w:fldCharType="separate"/>
+                </w:r>
+                <w:r>
+                  <w:rPr>
+                    <w:noProof/>
+                    <w:webHidden/>
+                  </w:rPr>
+                  <w:t>3</w:t>
+                </w:r>
+                <w:r>
+                  <w:rPr>
+                    <w:noProof/>
+                    <w:webHidden/>
+                  </w:rPr>
+                  <w:fldChar w:fldCharType="end"/>
+                </w:r>
+              </w:hyperlink>
+            </w:p>
+            <w:p>
+              <w:pPr>
+                <w:pStyle w:val="TOC2"/>
+                <w:tabs>
+                  <w:tab w:val="right" w:leader="dot" w:pos="9016"/>
+                </w:tabs>
+                <w:rPr>
+                  <w:rFonts w:eastAsiaTheme="minorEastAsia"/>
+                  <w:noProof/>
+                  <w:lang w:eastAsia="en-ZA"/>
+                </w:rPr>
+              </w:pPr>
+              <w:hyperlink w:anchor="_Toc180066608" w:history="1">
+                <w:r>
+                  <w:rPr>
+                    <w:rStyle w:val="Hyperlink"/>
+                    <w:noProof/>
+                  </w:rPr>
+                  <w:t>Firebase</w:t>
+                </w:r>
+                <w:r>
+                  <w:rPr>
+                    <w:noProof/>
+                    <w:webHidden/>
+                  </w:rPr>
+                  <w:tab/>
+                </w:r>
+                <w:r>
+                  <w:rPr>
+                    <w:noProof/>
+                    <w:webHidden/>
+                  </w:rPr>
+                  <w:fldChar w:fldCharType="begin"/>
+                </w:r>
+                <w:r>
+                  <w:rPr>
+                    <w:noProof/>
+                    <w:webHidden/>
+                  </w:rPr>
+                  <w:instrText xml:space="preserve"> PAGEREF _Toc180066608 \h </w:instrText>
+                </w:r>
+                <w:r>
+                  <w:rPr>
+                    <w:noProof/>
+                    <w:webHidden/>
+                  </w:rPr>
+                </w:r>
+                <w:r>
+                  <w:rPr>
+                    <w:noProof/>
+                    <w:webHidden/>
+                  </w:rPr>
+                  <w:fldChar w:fldCharType="separate"/>
+                </w:r>
+                <w:r>
+                  <w:rPr>
+                    <w:noProof/>
+                    <w:webHidden/>
+                  </w:rPr>
+                  <w:t>3</w:t>
+                </w:r>
+                <w:r>
+                  <w:rPr>
+                    <w:noProof/>
+                    <w:webHidden/>
+                  </w:rPr>
+                  <w:fldChar w:fldCharType="end"/>
+                </w:r>
+              </w:hyperlink>
+            </w:p>
+            <w:p>
+              <w:pPr>
+                <w:pStyle w:val="TOC2"/>
+                <w:tabs>
+                  <w:tab w:val="right" w:leader="dot" w:pos="9016"/>
+                </w:tabs>
+                <w:rPr>
+                  <w:rFonts w:eastAsiaTheme="minorEastAsia"/>
+                  <w:noProof/>
+                  <w:lang w:eastAsia="en-ZA"/>
+                </w:rPr>
+              </w:pPr>
+              <w:hyperlink w:anchor="_Toc180066609" w:history="1">
+                <w:r>
+                  <w:rPr>
+                    <w:rStyle w:val="Hyperlink"/>
+                    <w:noProof/>
+                  </w:rPr>
+                  <w:t>Visual Studio Code</w:t>
+                </w:r>
+                <w:r>
+                  <w:rPr>
+                    <w:noProof/>
+                    <w:webHidden/>
+                  </w:rPr>
+                  <w:tab/>
+                </w:r>
+                <w:r>
+                  <w:rPr>
+                    <w:noProof/>
+                    <w:webHidden/>
+                  </w:rPr>
+                  <w:fldChar w:fldCharType="begin"/>
+                </w:r>
+                <w:r>
+                  <w:rPr>
+                    <w:noProof/>
+                    <w:webHidden/>
+                  </w:rPr>
+                  <w:instrText xml:space="preserve"> PAGEREF _Toc180066609 \h </w:instrText>
+                </w:r>
+                <w:r>
+                  <w:rPr>
+                    <w:noProof/>
+                    <w:webHidden/>
+                  </w:rPr>
+                </w:r>
+                <w:r>
+                  <w:rPr>
+                    <w:noProof/>
+                    <w:webHidden/>
+                  </w:rPr>
+                  <w:fldChar w:fldCharType="separate"/>
+                </w:r>
+                <w:r>
+                  <w:rPr>
+                    <w:noProof/>
+                    <w:webHidden/>
+                  </w:rPr>
+                  <w:t>3</w:t>
+                </w:r>
+                <w:r>
+                  <w:rPr>
+                    <w:noProof/>
+                    <w:webHidden/>
+                  </w:rPr>
+                  <w:fldChar w:fldCharType="end"/>
+                </w:r>
+              </w:hyperlink>
+            </w:p>
+            <w:p>
+              <w:pPr>
+                <w:pStyle w:val="TOC2"/>
+                <w:tabs>
+                  <w:tab w:val="right" w:leader="dot" w:pos="9016"/>
+                </w:tabs>
+                <w:rPr>
+                  <w:rFonts w:eastAsiaTheme="minorEastAsia"/>
+                  <w:noProof/>
+                  <w:lang w:eastAsia="en-ZA"/>
+                </w:rPr>
+              </w:pPr>
+              <w:hyperlink w:anchor="_Toc180066610" w:history="1">
+                <w:r>
+                  <w:rPr>
+                    <w:rStyle w:val="Hyperlink"/>
+                    <w:noProof/>
+                  </w:rPr>
+                  <w:t>Api</w:t>
+                </w:r>
+                <w:r>
+                  <w:rPr>
+                    <w:noProof/>
+                    <w:webHidden/>
+                  </w:rPr>
+                  <w:tab/>
+                </w:r>
+                <w:r>
+                  <w:rPr>
+                    <w:noProof/>
+                    <w:webHidden/>
+                  </w:rPr>
+                  <w:fldChar w:fldCharType="begin"/>
+                </w:r>
+                <w:r>
+                  <w:rPr>
+                    <w:noProof/>
+                    <w:webHidden/>
+                  </w:rPr>
+                  <w:instrText xml:space="preserve"> PAGEREF _Toc180066610 \h </w:instrText>
+                </w:r>
+                <w:r>
+                  <w:rPr>
+                    <w:noProof/>
+                    <w:webHidden/>
+                  </w:rPr>
+                </w:r>
+                <w:r>
+                  <w:rPr>
+                    <w:noProof/>
+                    <w:webHidden/>
+                  </w:rPr>
+                  <w:fldChar w:fldCharType="separate"/>
+                </w:r>
+                <w:r>
+                  <w:rPr>
+                    <w:noProof/>
+                    <w:webHidden/>
+                  </w:rPr>
+                  <w:t>3</w:t>
+                </w:r>
+                <w:r>
+                  <w:rPr>
+                    <w:noProof/>
+                    <w:webHidden/>
+                  </w:rPr>
+                  <w:fldChar w:fldCharType="end"/>
+                </w:r>
+              </w:hyperlink>
+            </w:p>
+            <w:p>
+              <w:pPr>
+                <w:pStyle w:val="TOC1"/>
+                <w:tabs>
+                  <w:tab w:val="right" w:leader="dot" w:pos="9016"/>
+                </w:tabs>
+                <w:rPr>
+                  <w:rFonts w:eastAsiaTheme="minorEastAsia"/>
+                  <w:noProof/>
+                  <w:lang w:eastAsia="en-ZA"/>
+                </w:rPr>
+              </w:pPr>
+              <w:hyperlink w:anchor="_Toc180066611" w:history="1">
+                <w:r>
+                  <w:rPr>
+                    <w:rStyle w:val="Hyperlink"/>
+                    <w:noProof/>
+                  </w:rPr>
+                  <w:t>Extracts of Complex Code</w:t>
+                </w:r>
+                <w:r>
+                  <w:rPr>
+                    <w:noProof/>
+                    <w:webHidden/>
+                  </w:rPr>
+                  <w:tab/>
+                </w:r>
+                <w:r>
+                  <w:rPr>
+                    <w:noProof/>
+                    <w:webHidden/>
+                  </w:rPr>
+                  <w:fldChar w:fldCharType="begin"/>
+                </w:r>
+                <w:r>
+                  <w:rPr>
+                    <w:noProof/>
+                    <w:webHidden/>
+                  </w:rPr>
+                  <w:instrText xml:space="preserve"> PAGEREF _Toc180066611 \h </w:instrText>
+                </w:r>
+                <w:r>
+                  <w:rPr>
+                    <w:noProof/>
+                    <w:webHidden/>
+                  </w:rPr>
+                </w:r>
+                <w:r>
+                  <w:rPr>
+                    <w:noProof/>
+                    <w:webHidden/>
+                  </w:rPr>
+                  <w:fldChar w:fldCharType="separate"/>
+                </w:r>
+                <w:r>
+                  <w:rPr>
+                    <w:noProof/>
+                    <w:webHidden/>
+                  </w:rPr>
+                  <w:t>4</w:t>
+                </w:r>
+                <w:r>
+                  <w:rPr>
+                    <w:noProof/>
+                    <w:webHidden/>
+                  </w:rPr>
+                  <w:fldChar w:fldCharType="end"/>
+                </w:r>
+              </w:hyperlink>
+            </w:p>
+            <w:p>
+              <w:pPr>
+                <w:pStyle w:val="TOC1"/>
+                <w:tabs>
+                  <w:tab w:val="right" w:leader="dot" w:pos="9016"/>
+                </w:tabs>
+                <w:rPr>
+                  <w:rFonts w:eastAsiaTheme="minorEastAsia"/>
+                  <w:noProof/>
+                  <w:lang w:eastAsia="en-ZA"/>
+                </w:rPr>
+              </w:pPr>
+              <w:hyperlink w:anchor="_Toc180066612" w:history="1">
+                <w:r>
+                  <w:rPr>
+                    <w:rStyle w:val="Hyperlink"/>
+                    <w:noProof/>
+                  </w:rPr>
+                  <w:t>Source Code References</w:t>
+                </w:r>
+                <w:r>
+                  <w:rPr>
+                    <w:noProof/>
+                    <w:webHidden/>
+                  </w:rPr>
+                  <w:tab/>
+                </w:r>
+                <w:r>
+                  <w:rPr>
+                    <w:noProof/>
+                    <w:webHidden/>
+                  </w:rPr>
+                  <w:fldChar w:fldCharType="begin"/>
+                </w:r>
+                <w:r>
+                  <w:rPr>
+                    <w:noProof/>
+                    <w:webHidden/>
+                  </w:rPr>
+                  <w:instrText xml:space="preserve"> PAGEREF _Toc180066612 \h </w:instrText>
+                </w:r>
+                <w:r>
+                  <w:rPr>
+                    <w:noProof/>
+                    <w:webHidden/>
+                  </w:rPr>
+                </w:r>
+                <w:r>
+                  <w:rPr>
+                    <w:noProof/>
+                    <w:webHidden/>
+                  </w:rPr>
+                  <w:fldChar w:fldCharType="separate"/>
+                </w:r>
+                <w:r>
+                  <w:rPr>
+                    <w:noProof/>
+                    <w:webHidden/>
+                  </w:rPr>
+                  <w:t>5</w:t>
+                </w:r>
+                <w:r>
+                  <w:rPr>
+                    <w:noProof/>
+                    <w:webHidden/>
+                  </w:rPr>
+                  <w:fldChar w:fldCharType="end"/>
+                </w:r>
+              </w:hyperlink>
+            </w:p>
+            <w:p>
+              <w:pPr>
+                <w:pStyle w:val="TOC2"/>
+                <w:tabs>
+                  <w:tab w:val="right" w:leader="dot" w:pos="9016"/>
+                </w:tabs>
+                <w:rPr>
+                  <w:rFonts w:eastAsiaTheme="minorEastAsia"/>
+                  <w:noProof/>
+                  <w:lang w:eastAsia="en-ZA"/>
+                </w:rPr>
+              </w:pPr>
+              <w:hyperlink w:anchor="_Toc180066613" w:history="1">
+                <w:r>
+                  <w:rPr>
+                    <w:rStyle w:val="Hyperlink"/>
+                    <w:noProof/>
+                  </w:rPr>
+                  <w:t>Flutter and Firebase Tutorial</w:t>
+                </w:r>
+                <w:r>
+                  <w:rPr>
+                    <w:noProof/>
+                    <w:webHidden/>
+                  </w:rPr>
+                  <w:tab/>
+                </w:r>
+                <w:r>
+                  <w:rPr>
+                    <w:noProof/>
+                    <w:webHidden/>
+                  </w:rPr>
+                  <w:fldChar w:fldCharType="begin"/>
+                </w:r>
+                <w:r>
+                  <w:rPr>
+                    <w:noProof/>
+                    <w:webHidden/>
+                  </w:rPr>
+                  <w:instrText xml:space="preserve"> PAGEREF _Toc180066613 \h </w:instrText>
+                </w:r>
+                <w:r>
+                  <w:rPr>
+                    <w:noProof/>
+                    <w:webHidden/>
+                  </w:rPr>
+                </w:r>
+                <w:r>
+                  <w:rPr>
+                    <w:noProof/>
+                    <w:webHidden/>
+                  </w:rPr>
+                  <w:fldChar w:fldCharType="separate"/>
+                </w:r>
+                <w:r>
+                  <w:rPr>
+                    <w:noProof/>
+                    <w:webHidden/>
+                  </w:rPr>
+                  <w:t>5</w:t>
+                </w:r>
+                <w:r>
+                  <w:rPr>
+                    <w:noProof/>
+                    <w:webHidden/>
+                  </w:rPr>
+                  <w:fldChar w:fldCharType="end"/>
+                </w:r>
+              </w:hyperlink>
+            </w:p>
+            <w:p>
+              <w:pPr>
+                <w:pStyle w:val="TOC1"/>
+                <w:tabs>
+                  <w:tab w:val="right" w:leader="dot" w:pos="9016"/>
+                </w:tabs>
+                <w:rPr>
+                  <w:rFonts w:eastAsiaTheme="minorEastAsia"/>
+                  <w:noProof/>
+                  <w:lang w:eastAsia="en-ZA"/>
+                </w:rPr>
+              </w:pPr>
+              <w:hyperlink w:anchor="_Toc180066614" w:history="1">
+                <w:r>
+                  <w:rPr>
+                    <w:rStyle w:val="Hyperlink"/>
+                    <w:noProof/>
+                  </w:rPr>
+                  <w:t>Problems Encountered</w:t>
+                </w:r>
+                <w:r>
+                  <w:rPr>
+                    <w:noProof/>
+                    <w:webHidden/>
+                  </w:rPr>
+                  <w:tab/>
+                </w:r>
+                <w:r>
+                  <w:rPr>
+                    <w:noProof/>
+                    <w:webHidden/>
+                  </w:rPr>
+                  <w:fldChar w:fldCharType="begin"/>
+                </w:r>
+                <w:r>
+                  <w:rPr>
+                    <w:noProof/>
+                    <w:webHidden/>
+                  </w:rPr>
+                  <w:instrText xml:space="preserve"> PAGEREF _Toc180066614 \h </w:instrText>
+                </w:r>
+                <w:r>
+                  <w:rPr>
+                    <w:noProof/>
+                    <w:webHidden/>
+                  </w:rPr>
+                </w:r>
+                <w:r>
+                  <w:rPr>
+                    <w:noProof/>
+                    <w:webHidden/>
+                  </w:rPr>
+                  <w:fldChar w:fldCharType="separate"/>
+                </w:r>
+                <w:r>
+                  <w:rPr>
+                    <w:noProof/>
+                    <w:webHidden/>
+                  </w:rPr>
+                  <w:t>6</w:t>
+                </w:r>
+                <w:r>
+                  <w:rPr>
+                    <w:noProof/>
+                    <w:webHidden/>
+                  </w:rPr>
+                  <w:fldChar w:fldCharType="end"/>
+                </w:r>
+              </w:hyperlink>
+            </w:p>
+            <w:p>
+              <w:pPr>
+                <w:pStyle w:val="TOC2"/>
+                <w:tabs>
+                  <w:tab w:val="right" w:leader="dot" w:pos="9016"/>
+                </w:tabs>
+                <w:rPr>
+                  <w:rFonts w:eastAsiaTheme="minorEastAsia"/>
+                  <w:noProof/>
+                  <w:lang w:eastAsia="en-ZA"/>
+                </w:rPr>
+              </w:pPr>
+              <w:hyperlink w:anchor="_Toc180066615" w:history="1">
+                <w:r>
+                  <w:rPr>
+                    <w:rStyle w:val="Hyperlink"/>
+                    <w:noProof/>
+                  </w:rPr>
+                  <w:t>Creating a Flutter App</w:t>
+                </w:r>
+                <w:r>
+                  <w:rPr>
+                    <w:noProof/>
+                    <w:webHidden/>
+                  </w:rPr>
+                  <w:tab/>
+                </w:r>
+                <w:r>
+                  <w:rPr>
+                    <w:noProof/>
+                    <w:webHidden/>
+                  </w:rPr>
+                  <w:fldChar w:fldCharType="begin"/>
+                </w:r>
+                <w:r>
+                  <w:rPr>
+                    <w:noProof/>
+                    <w:webHidden/>
+                  </w:rPr>
+                  <w:instrText xml:space="preserve"> PAGEREF _Toc180066615 \h </w:instrText>
+                </w:r>
+                <w:r>
+                  <w:rPr>
+                    <w:noProof/>
+                    <w:webHidden/>
+                  </w:rPr>
+                </w:r>
+                <w:r>
+                  <w:rPr>
+                    <w:noProof/>
+                    <w:webHidden/>
+                  </w:rPr>
+                  <w:fldChar w:fldCharType="separate"/>
+                </w:r>
+                <w:r>
+                  <w:rPr>
+                    <w:noProof/>
+                    <w:webHidden/>
+                  </w:rPr>
+                  <w:t>6</w:t>
+                </w:r>
+                <w:r>
+                  <w:rPr>
+                    <w:noProof/>
+                    <w:webHidden/>
+                  </w:rPr>
+                  <w:fldChar w:fldCharType="end"/>
+                </w:r>
+              </w:hyperlink>
+            </w:p>
+            <w:p>
+              <w:pPr>
+                <w:pStyle w:val="TOC2"/>
+                <w:tabs>
+                  <w:tab w:val="right" w:leader="dot" w:pos="9016"/>
+                </w:tabs>
+                <w:rPr>
+                  <w:rFonts w:eastAsiaTheme="minorEastAsia"/>
+                  <w:noProof/>
+                  <w:lang w:eastAsia="en-ZA"/>
+                </w:rPr>
+              </w:pPr>
+              <w:hyperlink w:anchor="_Toc180066616" w:history="1">
+                <w:r>
+                  <w:rPr>
+                    <w:rStyle w:val="Hyperlink"/>
+                    <w:noProof/>
+                  </w:rPr>
+                  <w:t>Using Firebase</w:t>
+                </w:r>
+                <w:r>
+                  <w:rPr>
+                    <w:noProof/>
+                    <w:webHidden/>
+                  </w:rPr>
+                  <w:tab/>
+                </w:r>
+                <w:r>
+                  <w:rPr>
+                    <w:noProof/>
+                    <w:webHidden/>
+                  </w:rPr>
+                  <w:fldChar w:fldCharType="begin"/>
+                </w:r>
+                <w:r>
+                  <w:rPr>
+                    <w:noProof/>
+                    <w:webHidden/>
+                  </w:rPr>
+                  <w:instrText xml:space="preserve"> PAGEREF _Toc180066616 \h </w:instrText>
+                </w:r>
+                <w:r>
+                  <w:rPr>
+                    <w:noProof/>
+                    <w:webHidden/>
+                  </w:rPr>
+                </w:r>
+                <w:r>
+                  <w:rPr>
+                    <w:noProof/>
+                    <w:webHidden/>
+                  </w:rPr>
+                  <w:fldChar w:fldCharType="separate"/>
+                </w:r>
+                <w:r>
+                  <w:rPr>
+                    <w:noProof/>
+                    <w:webHidden/>
+                  </w:rPr>
+                  <w:t>6</w:t>
+                </w:r>
+                <w:r>
+                  <w:rPr>
+                    <w:noProof/>
+                    <w:webHidden/>
+                  </w:rPr>
+                  <w:fldChar w:fldCharType="end"/>
+                </w:r>
+              </w:hyperlink>
+            </w:p>
+            <w:p>
+              <w:pPr>
+                <w:pStyle w:val="TOC2"/>
+                <w:tabs>
+                  <w:tab w:val="right" w:leader="dot" w:pos="9016"/>
+                </w:tabs>
+                <w:rPr>
+                  <w:rFonts w:eastAsiaTheme="minorEastAsia"/>
+                  <w:noProof/>
+                  <w:lang w:eastAsia="en-ZA"/>
+                </w:rPr>
+              </w:pPr>
+              <w:hyperlink w:anchor="_Toc180066617" w:history="1">
+                <w:r>
+                  <w:rPr>
+                    <w:rStyle w:val="Hyperlink"/>
+                    <w:noProof/>
+                  </w:rPr>
+                  <w:t>Bottom Overflow Error</w:t>
+                </w:r>
+                <w:r>
+                  <w:rPr>
+                    <w:noProof/>
+                    <w:webHidden/>
+                  </w:rPr>
+                  <w:tab/>
+                </w:r>
+                <w:r>
+                  <w:rPr>
+                    <w:noProof/>
+                    <w:webHidden/>
+                  </w:rPr>
+                  <w:fldChar w:fldCharType="begin"/>
+                </w:r>
+                <w:r>
+                  <w:rPr>
+                    <w:noProof/>
+                    <w:webHidden/>
+                  </w:rPr>
+                  <w:instrText xml:space="preserve"> PAGEREF _Toc180066617 \h </w:instrText>
+                </w:r>
+                <w:r>
+                  <w:rPr>
+                    <w:noProof/>
+                    <w:webHidden/>
+                  </w:rPr>
+                </w:r>
+                <w:r>
+                  <w:rPr>
+                    <w:noProof/>
+                    <w:webHidden/>
+                  </w:rPr>
+                  <w:fldChar w:fldCharType="separate"/>
+                </w:r>
+                <w:r>
+                  <w:rPr>
+                    <w:noProof/>
+                    <w:webHidden/>
+                  </w:rPr>
+                  <w:t>6</w:t>
+                </w:r>
+                <w:r>
+                  <w:rPr>
+                    <w:noProof/>
+                    <w:webHidden/>
+                  </w:rPr>
+                  <w:fldChar w:fldCharType="end"/>
+                </w:r>
+              </w:hyperlink>
+            </w:p>
+            <w:p>
+              <w:r>
+                <w:rPr>
+                  <w:b/>
+                  <w:bCs/>
+                  <w:noProof/>
+                </w:rPr>
+                <w:fldChar w:fldCharType="end"/>
+              </w:r>
+            </w:p>
+          </w:sdtContent>
+        </w:sdt>
         <w:p>
           <w:r>
-            <w:lastRenderedPageBreak/>
             <w:br w:type="page"/>
           </w:r>
         </w:p>
@@ -754,26 +1645,69 @@
       <w:pPr>
         <w:pStyle w:val="Heading1"/>
       </w:pPr>
+      <w:bookmarkStart w:id="1" w:name="_Toc180066606"/>
       <w:r>
         <w:lastRenderedPageBreak/>
         <w:t>Introduction</w:t>
       </w:r>
+      <w:bookmarkEnd w:id="1"/>
     </w:p>
     <w:p/>
+    <w:p/>
+    <w:p/>
+    <w:p>
+      <w:r>
+        <w:br w:type="page"/>
+      </w:r>
+    </w:p>
     <w:p>
       <w:pPr>
         <w:pStyle w:val="Heading1"/>
       </w:pPr>
-      <w:r>
-        <w:t>Choice of tools</w:t>
-      </w:r>
+      <w:bookmarkStart w:id="2" w:name="_Toc180066607"/>
+      <w:r>
+        <w:lastRenderedPageBreak/>
+        <w:t xml:space="preserve">Choice of </w:t>
+      </w:r>
+      <w:r>
+        <w:t>T</w:t>
+      </w:r>
+      <w:r>
+        <w:t>ools</w:t>
+      </w:r>
+      <w:bookmarkEnd w:id="2"/>
     </w:p>
     <w:p>
       <w:pPr>
         <w:pStyle w:val="Heading2"/>
       </w:pPr>
+      <w:bookmarkStart w:id="3" w:name="_Toc180066608"/>
       <w:r>
         <w:t>Firebase</w:t>
+      </w:r>
+      <w:bookmarkEnd w:id="3"/>
+    </w:p>
+    <w:p>
+      <w:r>
+        <w:t>We selected Firebase because it has features that we can make use of and provide adequate security for the app.</w:t>
+      </w:r>
+    </w:p>
+    <w:p>
+      <w:r>
+        <w:t xml:space="preserve">Firebase handles the Authentication for the login and register section of the app and ensures that the details are protected. Firebase also will handle the recipe information via the </w:t>
+      </w:r>
+      <w:proofErr w:type="spellStart"/>
+      <w:r>
+        <w:t>Firestore</w:t>
+      </w:r>
+      <w:proofErr w:type="spellEnd"/>
+      <w:r>
+        <w:t xml:space="preserve"> database and provides the tools to enable syncing of changes when a device regains an internet connection.</w:t>
+      </w:r>
+    </w:p>
+    <w:p>
+      <w:r>
+        <w:t>Firebase also hosts a console that can be used to monitor the app usage and other metrics that will ensure the app can run smoothly.</w:t>
       </w:r>
     </w:p>
     <w:p/>
@@ -781,8 +1715,40 @@
       <w:pPr>
         <w:pStyle w:val="Heading2"/>
       </w:pPr>
+      <w:bookmarkStart w:id="4" w:name="_Toc180066609"/>
       <w:r>
         <w:t>Visual Studio Code</w:t>
+      </w:r>
+      <w:bookmarkEnd w:id="4"/>
+    </w:p>
+    <w:p>
+      <w:r>
+        <w:t xml:space="preserve">Visual studio </w:t>
+      </w:r>
+      <w:r>
+        <w:t>code (</w:t>
+      </w:r>
+      <w:r>
+        <w:t>VS code)was selected as it works well with Flutter and Firebase , VS code also provides a useful way of performing work in a group with an easy to use source control tool.</w:t>
+      </w:r>
+    </w:p>
+    <w:p>
+      <w:r>
+        <w:t xml:space="preserve">The benefit of VS Code is that the project can easily be developed within </w:t>
+      </w:r>
+      <w:proofErr w:type="spellStart"/>
+      <w:r>
+        <w:t>a</w:t>
+      </w:r>
+      <w:proofErr w:type="spellEnd"/>
+      <w:r>
+        <w:t xml:space="preserve"> isolated environment </w:t>
+      </w:r>
+      <w:r>
+        <w:t>away from external packages on the system</w:t>
+      </w:r>
+      <w:r>
+        <w:t>.</w:t>
       </w:r>
     </w:p>
     <w:p/>
@@ -790,39 +1756,222 @@
       <w:pPr>
         <w:pStyle w:val="Heading2"/>
       </w:pPr>
+      <w:bookmarkStart w:id="5" w:name="_Toc180066610"/>
       <w:r>
         <w:t>Api</w:t>
+      </w:r>
+      <w:bookmarkEnd w:id="5"/>
+    </w:p>
+    <w:p>
+      <w:r>
+        <w:t xml:space="preserve">For the recipe data we made use of the Api provided by </w:t>
+      </w:r>
+      <w:proofErr w:type="spellStart"/>
+      <w:r>
+        <w:t>edumam</w:t>
+      </w:r>
+      <w:proofErr w:type="spellEnd"/>
+      <w:r>
+        <w:t>. This is due to the Api allowing use for free as well as having a large number of recipes that have the field we need such as diet, nutrition information etc.</w:t>
+      </w:r>
+    </w:p>
+    <w:p/>
+    <w:p/>
+    <w:p>
+      <w:r>
+        <w:br w:type="page"/>
+      </w:r>
+    </w:p>
+    <w:p>
+      <w:pPr>
+        <w:pStyle w:val="Heading1"/>
+      </w:pPr>
+      <w:bookmarkStart w:id="6" w:name="_Toc180066611"/>
+      <w:r>
+        <w:lastRenderedPageBreak/>
+        <w:t xml:space="preserve">Extracts of </w:t>
+      </w:r>
+      <w:r>
+        <w:t>C</w:t>
+      </w:r>
+      <w:r>
+        <w:t xml:space="preserve">omplex </w:t>
+      </w:r>
+      <w:r>
+        <w:t>C</w:t>
+      </w:r>
+      <w:r>
+        <w:t>ode</w:t>
+      </w:r>
+      <w:bookmarkEnd w:id="6"/>
+    </w:p>
+    <w:p/>
+    <w:p/>
+    <w:p/>
+    <w:p>
+      <w:r>
+        <w:br w:type="page"/>
+      </w:r>
+    </w:p>
+    <w:p>
+      <w:pPr>
+        <w:pStyle w:val="Heading1"/>
+      </w:pPr>
+      <w:bookmarkStart w:id="7" w:name="_Toc180066612"/>
+      <w:r>
+        <w:lastRenderedPageBreak/>
+        <w:t xml:space="preserve">Source </w:t>
+      </w:r>
+      <w:r>
+        <w:t>C</w:t>
+      </w:r>
+      <w:r>
+        <w:t xml:space="preserve">ode </w:t>
+      </w:r>
+      <w:r>
+        <w:t>R</w:t>
+      </w:r>
+      <w:r>
+        <w:t>eferences</w:t>
+      </w:r>
+      <w:bookmarkEnd w:id="7"/>
+      <w:r>
+        <w:t xml:space="preserve"> </w:t>
+      </w:r>
+    </w:p>
+    <w:p>
+      <w:pPr>
+        <w:pStyle w:val="Heading2"/>
+      </w:pPr>
+      <w:bookmarkStart w:id="8" w:name="_Toc180066613"/>
+      <w:r>
+        <w:t>Flutter and Firebase Tutorial</w:t>
+      </w:r>
+      <w:bookmarkEnd w:id="8"/>
+    </w:p>
+    <w:p/>
+    <w:p/>
+    <w:p/>
+    <w:p/>
+    <w:p/>
+    <w:p/>
+    <w:p>
+      <w:r>
+        <w:br w:type="page"/>
+      </w:r>
+    </w:p>
+    <w:p>
+      <w:pPr>
+        <w:pStyle w:val="Heading1"/>
+      </w:pPr>
+      <w:bookmarkStart w:id="9" w:name="_Toc180066614"/>
+      <w:r>
+        <w:lastRenderedPageBreak/>
+        <w:t xml:space="preserve">Problems </w:t>
+      </w:r>
+      <w:r>
+        <w:t>E</w:t>
+      </w:r>
+      <w:r>
+        <w:t>ncountered</w:t>
+      </w:r>
+      <w:bookmarkEnd w:id="9"/>
+    </w:p>
+    <w:p>
+      <w:pPr>
+        <w:pStyle w:val="Heading2"/>
+      </w:pPr>
+      <w:bookmarkStart w:id="10" w:name="_Toc180066615"/>
+      <w:r>
+        <w:t xml:space="preserve">Creating a Flutter </w:t>
+      </w:r>
+      <w:r>
+        <w:t>A</w:t>
+      </w:r>
+      <w:r>
+        <w:t>pp</w:t>
+      </w:r>
+      <w:bookmarkEnd w:id="10"/>
+    </w:p>
+    <w:p>
+      <w:r>
+        <w:t>Our goal to create a cross-platform app meant that we needed a framework that allowed for simple cross platform development which was Flutter. We hadn’t used Flutter and the language dart which it uses before and needed to learn how to make use of it in order to begin creating the app.</w:t>
+      </w:r>
+    </w:p>
+    <w:p>
+      <w:r>
+        <w:t>We found a video on YouTube that helped us to gain insight on how to use Flutter and code an app with dart. The tutorial allowed us to learn and use that knowledge to start developing the app.</w:t>
+      </w:r>
+    </w:p>
+    <w:p>
+      <w:pPr>
+        <w:pStyle w:val="Heading2"/>
+      </w:pPr>
+      <w:bookmarkStart w:id="11" w:name="_Toc180066616"/>
+      <w:r>
+        <w:t>Using Firebase</w:t>
+      </w:r>
+      <w:bookmarkEnd w:id="11"/>
+      <w:r>
+        <w:t xml:space="preserve"> </w:t>
+      </w:r>
+    </w:p>
+    <w:p>
+      <w:r>
+        <w:t>For authentication we did not want to have to handle an authentication for the app as it would add unnecessary complexity to the app. Within the same YouTube video that taught us flutter, Firebase was used to handle the Authentication and provide storage which we decided to make use of for the app.</w:t>
+      </w:r>
+    </w:p>
+    <w:p>
+      <w:r>
+        <w:t>Firebase also solves the problem of syncing changes to the database when a user returns to an area of internet connectivity.</w:t>
       </w:r>
     </w:p>
     <w:p/>
     <w:p/>
     <w:p>
       <w:pPr>
-        <w:pStyle w:val="Heading1"/>
+        <w:pStyle w:val="Heading2"/>
       </w:pPr>
-      <w:r>
-        <w:t>Extracts of complex code</w:t>
+      <w:bookmarkStart w:id="12" w:name="_Toc180066617"/>
+      <w:r>
+        <w:t xml:space="preserve">Bottom Overflow </w:t>
+      </w:r>
+      <w:r>
+        <w:t>E</w:t>
+      </w:r>
+      <w:r>
+        <w:t>rror</w:t>
+      </w:r>
+      <w:bookmarkEnd w:id="12"/>
+      <w:r>
+        <w:t xml:space="preserve"> </w:t>
+      </w:r>
+    </w:p>
+    <w:p>
+      <w:r>
+        <w:t xml:space="preserve">Occasionally we encountered an error that would pop up whenever a text field was pressed and brought up the </w:t>
+      </w:r>
+      <w:r>
+        <w:t>keyboard</w:t>
+      </w:r>
+      <w:r>
+        <w:t xml:space="preserve"> which was the bottom </w:t>
+      </w:r>
+      <w:r>
+        <w:t>overflow by x pixels.</w:t>
+      </w:r>
+    </w:p>
+    <w:p>
+      <w:r>
+        <w:t>This error comes about when the screen is made to be static and then an element such as the keyboard will push the content below it off the screen. To fix this we wrapped the widget that is shown under a Single Child Scroll View which allows the screen to be scrollable.</w:t>
       </w:r>
     </w:p>
     <w:p/>
-    <w:p>
-      <w:pPr>
-        <w:pStyle w:val="Heading1"/>
-      </w:pPr>
-      <w:r>
-        <w:t xml:space="preserve">Source code references </w:t>
-      </w:r>
-    </w:p>
     <w:p/>
-    <w:p>
-      <w:pPr>
-        <w:pStyle w:val="Heading1"/>
-      </w:pPr>
-      <w:r>
-        <w:t>Problems encountered</w:t>
-      </w:r>
-    </w:p>
+    <w:p/>
+    <w:p/>
     <w:sectPr>
+      <w:footerReference w:type="default" r:id="rId8"/>
       <w:pgSz w:w="11906" w:h="16838"/>
       <w:pgMar w:top="1440" w:right="1440" w:bottom="1440" w:left="1440" w:header="708" w:footer="708" w:gutter="0"/>
       <w:pgNumType w:start="0"/>
@@ -832,6 +1981,172 @@
     </w:sectPr>
   </w:body>
 </w:document>
+</file>
+
+<file path=word/endnotes.xml><?xml version="1.0" encoding="utf-8"?>
+<w:endnotes xmlns:wpc="http://schemas.microsoft.com/office/word/2010/wordprocessingCanvas" xmlns:cx="http://schemas.microsoft.com/office/drawing/2014/chartex" xmlns:cx1="http://schemas.microsoft.com/office/drawing/2015/9/8/chartex" xmlns:cx2="http://schemas.microsoft.com/office/drawing/2015/10/21/chartex" xmlns:cx3="http://schemas.microsoft.com/office/drawing/2016/5/9/chartex" xmlns:cx4="http://schemas.microsoft.com/office/drawing/2016/5/10/chartex" xmlns:cx5="http://schemas.microsoft.com/office/drawing/2016/5/11/chartex" xmlns:cx6="http://schemas.microsoft.com/office/drawing/2016/5/12/chartex" xmlns:cx7="http://schemas.microsoft.com/office/drawing/2016/5/13/chartex" xmlns:cx8="http://schemas.microsoft.com/office/drawing/2016/5/14/chartex" xmlns:mc="http://schemas.openxmlformats.org/markup-compatibility/2006" xmlns:aink="http://schemas.microsoft.com/office/drawing/2016/ink" xmlns:am3d="http://schemas.microsoft.com/office/drawing/2017/model3d" xmlns:o="urn:schemas-microsoft-com:office:office" xmlns:oel="http://schemas.microsoft.com/office/2019/extlst" xmlns:r="http://schemas.openxmlformats.org/officeDocument/2006/relationships" xmlns:m="http://schemas.openxmlformats.org/officeDocument/2006/math" xmlns:v="urn:schemas-microsoft-com:vml" xmlns:wp14="http://schemas.microsoft.com/office/word/2010/wordprocessingDrawing" xmlns:wp="http://schemas.openxmlformats.org/drawingml/2006/wordprocessingDrawing" xmlns:w10="urn:schemas-microsoft-com:office:word" xmlns:w="http://schemas.openxmlformats.org/wordprocessingml/2006/main" xmlns:w14="http://schemas.microsoft.com/office/word/2010/wordml" xmlns:w15="http://schemas.microsoft.com/office/word/2012/wordml" xmlns:w16cex="http://schemas.microsoft.com/office/word/2018/wordml/cex" xmlns:w16cid="http://schemas.microsoft.com/office/word/2016/wordml/cid" xmlns:w16="http://schemas.microsoft.com/office/word/2018/wordml" xmlns:w16du="http://schemas.microsoft.com/office/word/2023/wordml/word16du" xmlns:w16sdtdh="http://schemas.microsoft.com/office/word/2020/wordml/sdtdatahash" xmlns:w16se="http://schemas.microsoft.com/office/word/2015/wordml/symex" xmlns:wpg="http://schemas.microsoft.com/office/word/2010/wordprocessingGroup" xmlns:wpi="http://schemas.microsoft.com/office/word/2010/wordprocessingInk" xmlns:wne="http://schemas.microsoft.com/office/word/2006/wordml" xmlns:wps="http://schemas.microsoft.com/office/word/2010/wordprocessingShape" mc:Ignorable="w14 w15 w16se w16cid w16 w16cex w16sdtdh w16du wp14">
+  <w:endnote w:type="separator" w:id="-1">
+    <w:p>
+      <w:pPr>
+        <w:spacing w:after="0" w:line="240" w:lineRule="auto"/>
+      </w:pPr>
+      <w:r>
+        <w:separator/>
+      </w:r>
+    </w:p>
+  </w:endnote>
+  <w:endnote w:type="continuationSeparator" w:id="0">
+    <w:p>
+      <w:pPr>
+        <w:spacing w:after="0" w:line="240" w:lineRule="auto"/>
+      </w:pPr>
+      <w:r>
+        <w:continuationSeparator/>
+      </w:r>
+    </w:p>
+  </w:endnote>
+</w:endnotes>
+</file>
+
+<file path=word/footer1.xml><?xml version="1.0" encoding="utf-8"?>
+<w:ftr xmlns:wpc="http://schemas.microsoft.com/office/word/2010/wordprocessingCanvas" xmlns:cx="http://schemas.microsoft.com/office/drawing/2014/chartex" xmlns:cx1="http://schemas.microsoft.com/office/drawing/2015/9/8/chartex" xmlns:cx2="http://schemas.microsoft.com/office/drawing/2015/10/21/chartex" xmlns:cx3="http://schemas.microsoft.com/office/drawing/2016/5/9/chartex" xmlns:cx4="http://schemas.microsoft.com/office/drawing/2016/5/10/chartex" xmlns:cx5="http://schemas.microsoft.com/office/drawing/2016/5/11/chartex" xmlns:cx6="http://schemas.microsoft.com/office/drawing/2016/5/12/chartex" xmlns:cx7="http://schemas.microsoft.com/office/drawing/2016/5/13/chartex" xmlns:cx8="http://schemas.microsoft.com/office/drawing/2016/5/14/chartex" xmlns:mc="http://schemas.openxmlformats.org/markup-compatibility/2006" xmlns:aink="http://schemas.microsoft.com/office/drawing/2016/ink" xmlns:am3d="http://schemas.microsoft.com/office/drawing/2017/model3d" xmlns:o="urn:schemas-microsoft-com:office:office" xmlns:oel="http://schemas.microsoft.com/office/2019/extlst" xmlns:r="http://schemas.openxmlformats.org/officeDocument/2006/relationships" xmlns:m="http://schemas.openxmlformats.org/officeDocument/2006/math" xmlns:v="urn:schemas-microsoft-com:vml" xmlns:wp14="http://schemas.microsoft.com/office/word/2010/wordprocessingDrawing" xmlns:wp="http://schemas.openxmlformats.org/drawingml/2006/wordprocessingDrawing" xmlns:w10="urn:schemas-microsoft-com:office:word" xmlns:w="http://schemas.openxmlformats.org/wordprocessingml/2006/main" xmlns:w14="http://schemas.microsoft.com/office/word/2010/wordml" xmlns:w15="http://schemas.microsoft.com/office/word/2012/wordml" xmlns:w16cex="http://schemas.microsoft.com/office/word/2018/wordml/cex" xmlns:w16cid="http://schemas.microsoft.com/office/word/2016/wordml/cid" xmlns:w16="http://schemas.microsoft.com/office/word/2018/wordml" xmlns:w16du="http://schemas.microsoft.com/office/word/2023/wordml/word16du" xmlns:w16sdtdh="http://schemas.microsoft.com/office/word/2020/wordml/sdtdatahash" xmlns:w16se="http://schemas.microsoft.com/office/word/2015/wordml/symex" xmlns:wpg="http://schemas.microsoft.com/office/word/2010/wordprocessingGroup" xmlns:wpi="http://schemas.microsoft.com/office/word/2010/wordprocessingInk" xmlns:wne="http://schemas.microsoft.com/office/word/2006/wordml" xmlns:wps="http://schemas.microsoft.com/office/word/2010/wordprocessingShape" mc:Ignorable="w14 w15 w16se w16cid w16 w16cex w16sdtdh w16du wp14">
+  <w:sdt>
+    <w:sdtPr>
+      <w:id w:val="-608591300"/>
+      <w:docPartObj>
+        <w:docPartGallery w:val="Page Numbers (Bottom of Page)"/>
+        <w:docPartUnique/>
+      </w:docPartObj>
+    </w:sdtPr>
+    <w:sdtContent>
+      <w:sdt>
+        <w:sdtPr>
+          <w:id w:val="1728636285"/>
+          <w:docPartObj>
+            <w:docPartGallery w:val="Page Numbers (Top of Page)"/>
+            <w:docPartUnique/>
+          </w:docPartObj>
+        </w:sdtPr>
+        <w:sdtContent>
+          <w:p>
+            <w:pPr>
+              <w:pStyle w:val="Footer"/>
+              <w:jc w:val="center"/>
+            </w:pPr>
+            <w:r>
+              <w:t xml:space="preserve">Page </w:t>
+            </w:r>
+            <w:r>
+              <w:rPr>
+                <w:b/>
+                <w:bCs/>
+              </w:rPr>
+              <w:fldChar w:fldCharType="begin"/>
+            </w:r>
+            <w:r>
+              <w:rPr>
+                <w:b/>
+                <w:bCs/>
+              </w:rPr>
+              <w:instrText xml:space="preserve"> PAGE </w:instrText>
+            </w:r>
+            <w:r>
+              <w:rPr>
+                <w:b/>
+                <w:bCs/>
+              </w:rPr>
+              <w:fldChar w:fldCharType="separate"/>
+            </w:r>
+            <w:r>
+              <w:rPr>
+                <w:b/>
+                <w:bCs/>
+                <w:noProof/>
+              </w:rPr>
+              <w:t>2</w:t>
+            </w:r>
+            <w:r>
+              <w:rPr>
+                <w:b/>
+                <w:bCs/>
+              </w:rPr>
+              <w:fldChar w:fldCharType="end"/>
+            </w:r>
+            <w:r>
+              <w:t xml:space="preserve"> of </w:t>
+            </w:r>
+            <w:r>
+              <w:rPr>
+                <w:b/>
+                <w:bCs/>
+              </w:rPr>
+              <w:fldChar w:fldCharType="begin"/>
+            </w:r>
+            <w:r>
+              <w:rPr>
+                <w:b/>
+                <w:bCs/>
+              </w:rPr>
+              <w:instrText xml:space="preserve"> NUMPAGES  </w:instrText>
+            </w:r>
+            <w:r>
+              <w:rPr>
+                <w:b/>
+                <w:bCs/>
+              </w:rPr>
+              <w:fldChar w:fldCharType="separate"/>
+            </w:r>
+            <w:r>
+              <w:rPr>
+                <w:b/>
+                <w:bCs/>
+                <w:noProof/>
+              </w:rPr>
+              <w:t>2</w:t>
+            </w:r>
+            <w:r>
+              <w:rPr>
+                <w:b/>
+                <w:bCs/>
+              </w:rPr>
+              <w:fldChar w:fldCharType="end"/>
+            </w:r>
+          </w:p>
+        </w:sdtContent>
+      </w:sdt>
+    </w:sdtContent>
+  </w:sdt>
+  <w:p>
+    <w:pPr>
+      <w:pStyle w:val="Footer"/>
+    </w:pPr>
+  </w:p>
+</w:ftr>
+</file>
+
+<file path=word/footnotes.xml><?xml version="1.0" encoding="utf-8"?>
+<w:footnotes xmlns:wpc="http://schemas.microsoft.com/office/word/2010/wordprocessingCanvas" xmlns:cx="http://schemas.microsoft.com/office/drawing/2014/chartex" xmlns:cx1="http://schemas.microsoft.com/office/drawing/2015/9/8/chartex" xmlns:cx2="http://schemas.microsoft.com/office/drawing/2015/10/21/chartex" xmlns:cx3="http://schemas.microsoft.com/office/drawing/2016/5/9/chartex" xmlns:cx4="http://schemas.microsoft.com/office/drawing/2016/5/10/chartex" xmlns:cx5="http://schemas.microsoft.com/office/drawing/2016/5/11/chartex" xmlns:cx6="http://schemas.microsoft.com/office/drawing/2016/5/12/chartex" xmlns:cx7="http://schemas.microsoft.com/office/drawing/2016/5/13/chartex" xmlns:cx8="http://schemas.microsoft.com/office/drawing/2016/5/14/chartex" xmlns:mc="http://schemas.openxmlformats.org/markup-compatibility/2006" xmlns:aink="http://schemas.microsoft.com/office/drawing/2016/ink" xmlns:am3d="http://schemas.microsoft.com/office/drawing/2017/model3d" xmlns:o="urn:schemas-microsoft-com:office:office" xmlns:oel="http://schemas.microsoft.com/office/2019/extlst" xmlns:r="http://schemas.openxmlformats.org/officeDocument/2006/relationships" xmlns:m="http://schemas.openxmlformats.org/officeDocument/2006/math" xmlns:v="urn:schemas-microsoft-com:vml" xmlns:wp14="http://schemas.microsoft.com/office/word/2010/wordprocessingDrawing" xmlns:wp="http://schemas.openxmlformats.org/drawingml/2006/wordprocessingDrawing" xmlns:w10="urn:schemas-microsoft-com:office:word" xmlns:w="http://schemas.openxmlformats.org/wordprocessingml/2006/main" xmlns:w14="http://schemas.microsoft.com/office/word/2010/wordml" xmlns:w15="http://schemas.microsoft.com/office/word/2012/wordml" xmlns:w16cex="http://schemas.microsoft.com/office/word/2018/wordml/cex" xmlns:w16cid="http://schemas.microsoft.com/office/word/2016/wordml/cid" xmlns:w16="http://schemas.microsoft.com/office/word/2018/wordml" xmlns:w16du="http://schemas.microsoft.com/office/word/2023/wordml/word16du" xmlns:w16sdtdh="http://schemas.microsoft.com/office/word/2020/wordml/sdtdatahash" xmlns:w16se="http://schemas.microsoft.com/office/word/2015/wordml/symex" xmlns:wpg="http://schemas.microsoft.com/office/word/2010/wordprocessingGroup" xmlns:wpi="http://schemas.microsoft.com/office/word/2010/wordprocessingInk" xmlns:wne="http://schemas.microsoft.com/office/word/2006/wordml" xmlns:wps="http://schemas.microsoft.com/office/word/2010/wordprocessingShape" mc:Ignorable="w14 w15 w16se w16cid w16 w16cex w16sdtdh w16du wp14">
+  <w:footnote w:type="separator" w:id="-1">
+    <w:p>
+      <w:pPr>
+        <w:spacing w:after="0" w:line="240" w:lineRule="auto"/>
+      </w:pPr>
+      <w:r>
+        <w:separator/>
+      </w:r>
+    </w:p>
+  </w:footnote>
+  <w:footnote w:type="continuationSeparator" w:id="0">
+    <w:p>
+      <w:pPr>
+        <w:spacing w:after="0" w:line="240" w:lineRule="auto"/>
+      </w:pPr>
+      <w:r>
+        <w:continuationSeparator/>
+      </w:r>
+    </w:p>
+  </w:footnote>
+</w:footnotes>
 </file>
 
 <file path=word/styles.xml><?xml version="1.0" encoding="utf-8"?>
@@ -1777,6 +3092,106 @@
       </w:tblBorders>
     </w:tblPr>
   </w:style>
+  <w:style w:type="paragraph" w:styleId="Header">
+    <w:name w:val="header"/>
+    <w:basedOn w:val="Normal"/>
+    <w:link w:val="HeaderChar"/>
+    <w:uiPriority w:val="99"/>
+    <w:unhideWhenUsed/>
+    <w:rsid w:val="00B12DF2"/>
+    <w:pPr>
+      <w:tabs>
+        <w:tab w:val="center" w:pos="4513"/>
+        <w:tab w:val="right" w:pos="9026"/>
+      </w:tabs>
+      <w:spacing w:after="0" w:line="240" w:lineRule="auto"/>
+    </w:pPr>
+  </w:style>
+  <w:style w:type="character" w:customStyle="1" w:styleId="HeaderChar">
+    <w:name w:val="Header Char"/>
+    <w:basedOn w:val="DefaultParagraphFont"/>
+    <w:link w:val="Header"/>
+    <w:uiPriority w:val="99"/>
+    <w:rsid w:val="00B12DF2"/>
+  </w:style>
+  <w:style w:type="paragraph" w:styleId="Footer">
+    <w:name w:val="footer"/>
+    <w:basedOn w:val="Normal"/>
+    <w:link w:val="FooterChar"/>
+    <w:uiPriority w:val="99"/>
+    <w:unhideWhenUsed/>
+    <w:rsid w:val="00B12DF2"/>
+    <w:pPr>
+      <w:tabs>
+        <w:tab w:val="center" w:pos="4513"/>
+        <w:tab w:val="right" w:pos="9026"/>
+      </w:tabs>
+      <w:spacing w:after="0" w:line="240" w:lineRule="auto"/>
+    </w:pPr>
+  </w:style>
+  <w:style w:type="character" w:customStyle="1" w:styleId="FooterChar">
+    <w:name w:val="Footer Char"/>
+    <w:basedOn w:val="DefaultParagraphFont"/>
+    <w:link w:val="Footer"/>
+    <w:uiPriority w:val="99"/>
+    <w:rsid w:val="00B12DF2"/>
+  </w:style>
+  <w:style w:type="paragraph" w:styleId="TOCHeading">
+    <w:name w:val="TOC Heading"/>
+    <w:basedOn w:val="Heading1"/>
+    <w:next w:val="Normal"/>
+    <w:uiPriority w:val="39"/>
+    <w:unhideWhenUsed/>
+    <w:qFormat/>
+    <w:rsid w:val="00B12DF2"/>
+    <w:pPr>
+      <w:spacing w:before="240" w:after="0" w:line="259" w:lineRule="auto"/>
+      <w:outlineLvl w:val="9"/>
+    </w:pPr>
+    <w:rPr>
+      <w:kern w:val="0"/>
+      <w:sz w:val="32"/>
+      <w:szCs w:val="32"/>
+      <w:lang w:val="en-US"/>
+      <w14:ligatures w14:val="none"/>
+    </w:rPr>
+  </w:style>
+  <w:style w:type="paragraph" w:styleId="TOC1">
+    <w:name w:val="toc 1"/>
+    <w:basedOn w:val="Normal"/>
+    <w:next w:val="Normal"/>
+    <w:autoRedefine/>
+    <w:uiPriority w:val="39"/>
+    <w:unhideWhenUsed/>
+    <w:rsid w:val="00B12DF2"/>
+    <w:pPr>
+      <w:spacing w:after="100"/>
+    </w:pPr>
+  </w:style>
+  <w:style w:type="paragraph" w:styleId="TOC2">
+    <w:name w:val="toc 2"/>
+    <w:basedOn w:val="Normal"/>
+    <w:next w:val="Normal"/>
+    <w:autoRedefine/>
+    <w:uiPriority w:val="39"/>
+    <w:unhideWhenUsed/>
+    <w:rsid w:val="00B12DF2"/>
+    <w:pPr>
+      <w:spacing w:after="100"/>
+      <w:ind w:left="240"/>
+    </w:pPr>
+  </w:style>
+  <w:style w:type="character" w:styleId="Hyperlink">
+    <w:name w:val="Hyperlink"/>
+    <w:basedOn w:val="DefaultParagraphFont"/>
+    <w:uiPriority w:val="99"/>
+    <w:unhideWhenUsed/>
+    <w:rsid w:val="00B12DF2"/>
+    <w:rPr>
+      <w:color w:val="467886" w:themeColor="hyperlink"/>
+      <w:u w:val="single"/>
+    </w:rPr>
+  </w:style>
 </w:styles>
 </file>
 
@@ -2039,4 +3454,16 @@
     </a:ext>
   </a:extLst>
 </a:theme>
+</file>
+
+<file path=customXml/item1.xml><?xml version="1.0" encoding="utf-8"?>
+<b:Sources xmlns:b="http://schemas.openxmlformats.org/officeDocument/2006/bibliography" xmlns="http://schemas.openxmlformats.org/officeDocument/2006/bibliography" SelectedStyle="\APASixthEditionOfficeOnline.xsl" StyleName="APA" Version="6"/>
+</file>
+
+<file path=customXml/itemProps1.xml><?xml version="1.0" encoding="utf-8"?>
+<ds:datastoreItem xmlns:ds="http://schemas.openxmlformats.org/officeDocument/2006/customXml" ds:itemID="{D832FFB3-EA82-4DE8-A1E0-E39A8E90857C}">
+  <ds:schemaRefs>
+    <ds:schemaRef ds:uri="http://schemas.openxmlformats.org/officeDocument/2006/bibliography"/>
+  </ds:schemaRefs>
+</ds:datastoreItem>
 </file>
</xml_diff>

<commit_message>
Updated the whole document
</commit_message>
<xml_diff>
--- a/Implementation Doc/Implementation doc.docx
+++ b/Implementation Doc/Implementation doc.docx
@@ -1041,7 +1041,7 @@
           <w:r>
             <w:fldChar w:fldCharType="separate"/>
           </w:r>
-          <w:hyperlink w:anchor="_Toc180151486" w:history="1">
+          <w:hyperlink w:anchor="_Toc180152537" w:history="1">
             <w:r>
               <w:rPr>
                 <w:rStyle w:val="Hyperlink"/>
@@ -1068,7 +1068,7 @@
                 <w:noProof/>
                 <w:webHidden/>
               </w:rPr>
-              <w:instrText xml:space="preserve"> PAGEREF _Toc180151486 \h </w:instrText>
+              <w:instrText xml:space="preserve"> PAGEREF _Toc180152537 \h </w:instrText>
             </w:r>
             <w:r>
               <w:rPr>
@@ -1088,7 +1088,7 @@
                 <w:noProof/>
                 <w:webHidden/>
               </w:rPr>
-              <w:t>iii</w:t>
+              <w:t>ii</w:t>
             </w:r>
             <w:r>
               <w:rPr>
@@ -1113,7 +1113,7 @@
               <w:lang w:eastAsia="en-GB"/>
             </w:rPr>
           </w:pPr>
-          <w:hyperlink w:anchor="_Toc180151487" w:history="1">
+          <w:hyperlink w:anchor="_Toc180152538" w:history="1">
             <w:r>
               <w:rPr>
                 <w:rStyle w:val="Hyperlink"/>
@@ -1140,7 +1140,7 @@
                 <w:noProof/>
                 <w:webHidden/>
               </w:rPr>
-              <w:instrText xml:space="preserve"> PAGEREF _Toc180151487 \h </w:instrText>
+              <w:instrText xml:space="preserve"> PAGEREF _Toc180152538 \h </w:instrText>
             </w:r>
             <w:r>
               <w:rPr>
@@ -1185,7 +1185,7 @@
               <w:lang w:eastAsia="en-GB"/>
             </w:rPr>
           </w:pPr>
-          <w:hyperlink w:anchor="_Toc180151488" w:history="1">
+          <w:hyperlink w:anchor="_Toc180152539" w:history="1">
             <w:r>
               <w:rPr>
                 <w:rStyle w:val="Hyperlink"/>
@@ -1212,7 +1212,7 @@
                 <w:noProof/>
                 <w:webHidden/>
               </w:rPr>
-              <w:instrText xml:space="preserve"> PAGEREF _Toc180151488 \h </w:instrText>
+              <w:instrText xml:space="preserve"> PAGEREF _Toc180152539 \h </w:instrText>
             </w:r>
             <w:r>
               <w:rPr>
@@ -1233,510 +1233,6 @@
                 <w:webHidden/>
               </w:rPr>
               <w:t>2</w:t>
-            </w:r>
-            <w:r>
-              <w:rPr>
-                <w:noProof/>
-                <w:webHidden/>
-              </w:rPr>
-              <w:fldChar w:fldCharType="end"/>
-            </w:r>
-          </w:hyperlink>
-        </w:p>
-        <w:p>
-          <w:pPr>
-            <w:pStyle w:val="TOC2"/>
-            <w:tabs>
-              <w:tab w:val="right" w:leader="dot" w:pos="9016"/>
-            </w:tabs>
-            <w:rPr>
-              <w:rFonts w:asciiTheme="minorHAnsi" w:eastAsiaTheme="minorEastAsia" w:hAnsiTheme="minorHAnsi"/>
-              <w:noProof/>
-              <w:kern w:val="2"/>
-              <w:szCs w:val="24"/>
-              <w:lang w:eastAsia="en-GB"/>
-            </w:rPr>
-          </w:pPr>
-          <w:hyperlink w:anchor="_Toc180151489" w:history="1">
-            <w:r>
-              <w:rPr>
-                <w:rStyle w:val="Hyperlink"/>
-                <w:noProof/>
-              </w:rPr>
-              <w:t>3.1.1 Visual Studio 2022</w:t>
-            </w:r>
-            <w:r>
-              <w:rPr>
-                <w:noProof/>
-                <w:webHidden/>
-              </w:rPr>
-              <w:tab/>
-            </w:r>
-            <w:r>
-              <w:rPr>
-                <w:noProof/>
-                <w:webHidden/>
-              </w:rPr>
-              <w:fldChar w:fldCharType="begin"/>
-            </w:r>
-            <w:r>
-              <w:rPr>
-                <w:noProof/>
-                <w:webHidden/>
-              </w:rPr>
-              <w:instrText xml:space="preserve"> PAGEREF _Toc180151489 \h </w:instrText>
-            </w:r>
-            <w:r>
-              <w:rPr>
-                <w:noProof/>
-                <w:webHidden/>
-              </w:rPr>
-            </w:r>
-            <w:r>
-              <w:rPr>
-                <w:noProof/>
-                <w:webHidden/>
-              </w:rPr>
-              <w:fldChar w:fldCharType="separate"/>
-            </w:r>
-            <w:r>
-              <w:rPr>
-                <w:noProof/>
-                <w:webHidden/>
-              </w:rPr>
-              <w:t>2</w:t>
-            </w:r>
-            <w:r>
-              <w:rPr>
-                <w:noProof/>
-                <w:webHidden/>
-              </w:rPr>
-              <w:fldChar w:fldCharType="end"/>
-            </w:r>
-          </w:hyperlink>
-        </w:p>
-        <w:p>
-          <w:pPr>
-            <w:pStyle w:val="TOC2"/>
-            <w:tabs>
-              <w:tab w:val="right" w:leader="dot" w:pos="9016"/>
-            </w:tabs>
-            <w:rPr>
-              <w:rFonts w:asciiTheme="minorHAnsi" w:eastAsiaTheme="minorEastAsia" w:hAnsiTheme="minorHAnsi"/>
-              <w:noProof/>
-              <w:kern w:val="2"/>
-              <w:szCs w:val="24"/>
-              <w:lang w:eastAsia="en-GB"/>
-            </w:rPr>
-          </w:pPr>
-          <w:hyperlink w:anchor="_Toc180151490" w:history="1">
-            <w:r>
-              <w:rPr>
-                <w:rStyle w:val="Hyperlink"/>
-                <w:noProof/>
-              </w:rPr>
-              <w:t>3.1.2 Firebase</w:t>
-            </w:r>
-            <w:r>
-              <w:rPr>
-                <w:noProof/>
-                <w:webHidden/>
-              </w:rPr>
-              <w:tab/>
-            </w:r>
-            <w:r>
-              <w:rPr>
-                <w:noProof/>
-                <w:webHidden/>
-              </w:rPr>
-              <w:fldChar w:fldCharType="begin"/>
-            </w:r>
-            <w:r>
-              <w:rPr>
-                <w:noProof/>
-                <w:webHidden/>
-              </w:rPr>
-              <w:instrText xml:space="preserve"> PAGEREF _Toc180151490 \h </w:instrText>
-            </w:r>
-            <w:r>
-              <w:rPr>
-                <w:noProof/>
-                <w:webHidden/>
-              </w:rPr>
-            </w:r>
-            <w:r>
-              <w:rPr>
-                <w:noProof/>
-                <w:webHidden/>
-              </w:rPr>
-              <w:fldChar w:fldCharType="separate"/>
-            </w:r>
-            <w:r>
-              <w:rPr>
-                <w:noProof/>
-                <w:webHidden/>
-              </w:rPr>
-              <w:t>2</w:t>
-            </w:r>
-            <w:r>
-              <w:rPr>
-                <w:noProof/>
-                <w:webHidden/>
-              </w:rPr>
-              <w:fldChar w:fldCharType="end"/>
-            </w:r>
-          </w:hyperlink>
-        </w:p>
-        <w:p>
-          <w:pPr>
-            <w:pStyle w:val="TOC2"/>
-            <w:tabs>
-              <w:tab w:val="right" w:leader="dot" w:pos="9016"/>
-            </w:tabs>
-            <w:rPr>
-              <w:rFonts w:asciiTheme="minorHAnsi" w:eastAsiaTheme="minorEastAsia" w:hAnsiTheme="minorHAnsi"/>
-              <w:noProof/>
-              <w:kern w:val="2"/>
-              <w:szCs w:val="24"/>
-              <w:lang w:eastAsia="en-GB"/>
-            </w:rPr>
-          </w:pPr>
-          <w:hyperlink w:anchor="_Toc180151491" w:history="1">
-            <w:r>
-              <w:rPr>
-                <w:rStyle w:val="Hyperlink"/>
-                <w:noProof/>
-              </w:rPr>
-              <w:t>3.1.3 Kaggle</w:t>
-            </w:r>
-            <w:r>
-              <w:rPr>
-                <w:noProof/>
-                <w:webHidden/>
-              </w:rPr>
-              <w:tab/>
-            </w:r>
-            <w:r>
-              <w:rPr>
-                <w:noProof/>
-                <w:webHidden/>
-              </w:rPr>
-              <w:fldChar w:fldCharType="begin"/>
-            </w:r>
-            <w:r>
-              <w:rPr>
-                <w:noProof/>
-                <w:webHidden/>
-              </w:rPr>
-              <w:instrText xml:space="preserve"> PAGEREF _Toc180151491 \h </w:instrText>
-            </w:r>
-            <w:r>
-              <w:rPr>
-                <w:noProof/>
-                <w:webHidden/>
-              </w:rPr>
-            </w:r>
-            <w:r>
-              <w:rPr>
-                <w:noProof/>
-                <w:webHidden/>
-              </w:rPr>
-              <w:fldChar w:fldCharType="separate"/>
-            </w:r>
-            <w:r>
-              <w:rPr>
-                <w:noProof/>
-                <w:webHidden/>
-              </w:rPr>
-              <w:t>2</w:t>
-            </w:r>
-            <w:r>
-              <w:rPr>
-                <w:noProof/>
-                <w:webHidden/>
-              </w:rPr>
-              <w:fldChar w:fldCharType="end"/>
-            </w:r>
-          </w:hyperlink>
-        </w:p>
-        <w:p>
-          <w:pPr>
-            <w:pStyle w:val="TOC2"/>
-            <w:tabs>
-              <w:tab w:val="right" w:leader="dot" w:pos="9016"/>
-            </w:tabs>
-            <w:rPr>
-              <w:rFonts w:asciiTheme="minorHAnsi" w:eastAsiaTheme="minorEastAsia" w:hAnsiTheme="minorHAnsi"/>
-              <w:noProof/>
-              <w:kern w:val="2"/>
-              <w:szCs w:val="24"/>
-              <w:lang w:eastAsia="en-GB"/>
-            </w:rPr>
-          </w:pPr>
-          <w:hyperlink w:anchor="_Toc180151492" w:history="1">
-            <w:r>
-              <w:rPr>
-                <w:rStyle w:val="Hyperlink"/>
-                <w:noProof/>
-              </w:rPr>
-              <w:t>3.1.4 Edamam API</w:t>
-            </w:r>
-            <w:r>
-              <w:rPr>
-                <w:noProof/>
-                <w:webHidden/>
-              </w:rPr>
-              <w:tab/>
-            </w:r>
-            <w:r>
-              <w:rPr>
-                <w:noProof/>
-                <w:webHidden/>
-              </w:rPr>
-              <w:fldChar w:fldCharType="begin"/>
-            </w:r>
-            <w:r>
-              <w:rPr>
-                <w:noProof/>
-                <w:webHidden/>
-              </w:rPr>
-              <w:instrText xml:space="preserve"> PAGEREF _Toc180151492 \h </w:instrText>
-            </w:r>
-            <w:r>
-              <w:rPr>
-                <w:noProof/>
-                <w:webHidden/>
-              </w:rPr>
-            </w:r>
-            <w:r>
-              <w:rPr>
-                <w:noProof/>
-                <w:webHidden/>
-              </w:rPr>
-              <w:fldChar w:fldCharType="separate"/>
-            </w:r>
-            <w:r>
-              <w:rPr>
-                <w:noProof/>
-                <w:webHidden/>
-              </w:rPr>
-              <w:t>2</w:t>
-            </w:r>
-            <w:r>
-              <w:rPr>
-                <w:noProof/>
-                <w:webHidden/>
-              </w:rPr>
-              <w:fldChar w:fldCharType="end"/>
-            </w:r>
-          </w:hyperlink>
-        </w:p>
-        <w:p>
-          <w:pPr>
-            <w:pStyle w:val="TOC2"/>
-            <w:tabs>
-              <w:tab w:val="right" w:leader="dot" w:pos="9016"/>
-            </w:tabs>
-            <w:rPr>
-              <w:rFonts w:asciiTheme="minorHAnsi" w:eastAsiaTheme="minorEastAsia" w:hAnsiTheme="minorHAnsi"/>
-              <w:noProof/>
-              <w:kern w:val="2"/>
-              <w:szCs w:val="24"/>
-              <w:lang w:eastAsia="en-GB"/>
-            </w:rPr>
-          </w:pPr>
-          <w:hyperlink w:anchor="_Toc180151493" w:history="1">
-            <w:r>
-              <w:rPr>
-                <w:rStyle w:val="Hyperlink"/>
-                <w:noProof/>
-              </w:rPr>
-              <w:t>3.1.5 Python and Java</w:t>
-            </w:r>
-            <w:r>
-              <w:rPr>
-                <w:noProof/>
-                <w:webHidden/>
-              </w:rPr>
-              <w:tab/>
-            </w:r>
-            <w:r>
-              <w:rPr>
-                <w:noProof/>
-                <w:webHidden/>
-              </w:rPr>
-              <w:fldChar w:fldCharType="begin"/>
-            </w:r>
-            <w:r>
-              <w:rPr>
-                <w:noProof/>
-                <w:webHidden/>
-              </w:rPr>
-              <w:instrText xml:space="preserve"> PAGEREF _Toc180151493 \h </w:instrText>
-            </w:r>
-            <w:r>
-              <w:rPr>
-                <w:noProof/>
-                <w:webHidden/>
-              </w:rPr>
-            </w:r>
-            <w:r>
-              <w:rPr>
-                <w:noProof/>
-                <w:webHidden/>
-              </w:rPr>
-              <w:fldChar w:fldCharType="separate"/>
-            </w:r>
-            <w:r>
-              <w:rPr>
-                <w:noProof/>
-                <w:webHidden/>
-              </w:rPr>
-              <w:t>2</w:t>
-            </w:r>
-            <w:r>
-              <w:rPr>
-                <w:noProof/>
-                <w:webHidden/>
-              </w:rPr>
-              <w:fldChar w:fldCharType="end"/>
-            </w:r>
-          </w:hyperlink>
-        </w:p>
-        <w:p>
-          <w:pPr>
-            <w:pStyle w:val="TOC2"/>
-            <w:tabs>
-              <w:tab w:val="right" w:leader="dot" w:pos="9016"/>
-            </w:tabs>
-            <w:rPr>
-              <w:rFonts w:asciiTheme="minorHAnsi" w:eastAsiaTheme="minorEastAsia" w:hAnsiTheme="minorHAnsi"/>
-              <w:noProof/>
-              <w:kern w:val="2"/>
-              <w:szCs w:val="24"/>
-              <w:lang w:eastAsia="en-GB"/>
-            </w:rPr>
-          </w:pPr>
-          <w:hyperlink w:anchor="_Toc180151494" w:history="1">
-            <w:r>
-              <w:rPr>
-                <w:rStyle w:val="Hyperlink"/>
-                <w:noProof/>
-              </w:rPr>
-              <w:t>3.1.6 Dart and Flutter</w:t>
-            </w:r>
-            <w:r>
-              <w:rPr>
-                <w:noProof/>
-                <w:webHidden/>
-              </w:rPr>
-              <w:tab/>
-            </w:r>
-            <w:r>
-              <w:rPr>
-                <w:noProof/>
-                <w:webHidden/>
-              </w:rPr>
-              <w:fldChar w:fldCharType="begin"/>
-            </w:r>
-            <w:r>
-              <w:rPr>
-                <w:noProof/>
-                <w:webHidden/>
-              </w:rPr>
-              <w:instrText xml:space="preserve"> PAGEREF _Toc180151494 \h </w:instrText>
-            </w:r>
-            <w:r>
-              <w:rPr>
-                <w:noProof/>
-                <w:webHidden/>
-              </w:rPr>
-            </w:r>
-            <w:r>
-              <w:rPr>
-                <w:noProof/>
-                <w:webHidden/>
-              </w:rPr>
-              <w:fldChar w:fldCharType="separate"/>
-            </w:r>
-            <w:r>
-              <w:rPr>
-                <w:noProof/>
-                <w:webHidden/>
-              </w:rPr>
-              <w:t>2</w:t>
-            </w:r>
-            <w:r>
-              <w:rPr>
-                <w:noProof/>
-                <w:webHidden/>
-              </w:rPr>
-              <w:fldChar w:fldCharType="end"/>
-            </w:r>
-          </w:hyperlink>
-        </w:p>
-        <w:p>
-          <w:pPr>
-            <w:pStyle w:val="TOC2"/>
-            <w:tabs>
-              <w:tab w:val="right" w:leader="dot" w:pos="9016"/>
-            </w:tabs>
-            <w:rPr>
-              <w:rFonts w:asciiTheme="minorHAnsi" w:eastAsiaTheme="minorEastAsia" w:hAnsiTheme="minorHAnsi"/>
-              <w:noProof/>
-              <w:kern w:val="2"/>
-              <w:szCs w:val="24"/>
-              <w:lang w:eastAsia="en-GB"/>
-            </w:rPr>
-          </w:pPr>
-          <w:hyperlink w:anchor="_Toc180151495" w:history="1">
-            <w:r>
-              <w:rPr>
-                <w:rStyle w:val="Hyperlink"/>
-                <w:noProof/>
-              </w:rPr>
-              <w:t>3.1.7 Figma</w:t>
-            </w:r>
-            <w:r>
-              <w:rPr>
-                <w:noProof/>
-                <w:webHidden/>
-              </w:rPr>
-              <w:tab/>
-            </w:r>
-            <w:r>
-              <w:rPr>
-                <w:noProof/>
-                <w:webHidden/>
-              </w:rPr>
-              <w:fldChar w:fldCharType="begin"/>
-            </w:r>
-            <w:r>
-              <w:rPr>
-                <w:noProof/>
-                <w:webHidden/>
-              </w:rPr>
-              <w:instrText xml:space="preserve"> PAGEREF _Toc180151495 \h </w:instrText>
-            </w:r>
-            <w:r>
-              <w:rPr>
-                <w:noProof/>
-                <w:webHidden/>
-              </w:rPr>
-            </w:r>
-            <w:r>
-              <w:rPr>
-                <w:noProof/>
-                <w:webHidden/>
-              </w:rPr>
-              <w:fldChar w:fldCharType="separate"/>
-            </w:r>
-            <w:r>
-              <w:rPr>
-                <w:noProof/>
-                <w:webHidden/>
-              </w:rPr>
-              <w:t>3</w:t>
             </w:r>
             <w:r>
               <w:rPr>
@@ -1761,7 +1257,7 @@
               <w:lang w:eastAsia="en-GB"/>
             </w:rPr>
           </w:pPr>
-          <w:hyperlink w:anchor="_Toc180151496" w:history="1">
+          <w:hyperlink w:anchor="_Toc180152540" w:history="1">
             <w:r>
               <w:rPr>
                 <w:rStyle w:val="Hyperlink"/>
@@ -1788,7 +1284,7 @@
                 <w:noProof/>
                 <w:webHidden/>
               </w:rPr>
-              <w:instrText xml:space="preserve"> PAGEREF _Toc180151496 \h </w:instrText>
+              <w:instrText xml:space="preserve"> PAGEREF _Toc180152540 \h </w:instrText>
             </w:r>
             <w:r>
               <w:rPr>
@@ -1833,7 +1329,7 @@
               <w:lang w:eastAsia="en-GB"/>
             </w:rPr>
           </w:pPr>
-          <w:hyperlink w:anchor="_Toc180151497" w:history="1">
+          <w:hyperlink w:anchor="_Toc180152541" w:history="1">
             <w:r>
               <w:rPr>
                 <w:rStyle w:val="Hyperlink"/>
@@ -1860,7 +1356,7 @@
                 <w:noProof/>
                 <w:webHidden/>
               </w:rPr>
-              <w:instrText xml:space="preserve"> PAGEREF _Toc180151497 \h </w:instrText>
+              <w:instrText xml:space="preserve"> PAGEREF _Toc180152541 \h </w:instrText>
             </w:r>
             <w:r>
               <w:rPr>
@@ -1881,387 +1377,6 @@
                 <w:webHidden/>
               </w:rPr>
               <w:t>10</w:t>
-            </w:r>
-            <w:r>
-              <w:rPr>
-                <w:noProof/>
-                <w:webHidden/>
-              </w:rPr>
-              <w:fldChar w:fldCharType="end"/>
-            </w:r>
-          </w:hyperlink>
-        </w:p>
-        <w:p>
-          <w:pPr>
-            <w:pStyle w:val="TOC2"/>
-            <w:tabs>
-              <w:tab w:val="right" w:leader="dot" w:pos="9016"/>
-            </w:tabs>
-            <w:rPr>
-              <w:rFonts w:asciiTheme="minorHAnsi" w:eastAsiaTheme="minorEastAsia" w:hAnsiTheme="minorHAnsi"/>
-              <w:noProof/>
-              <w:kern w:val="2"/>
-              <w:szCs w:val="24"/>
-              <w:lang w:eastAsia="en-GB"/>
-            </w:rPr>
-          </w:pPr>
-          <w:hyperlink w:anchor="_Toc180151498" w:history="1">
-            <w:r>
-              <w:rPr>
-                <w:rStyle w:val="Hyperlink"/>
-                <w:noProof/>
-              </w:rPr>
-              <w:t>3.3.1 Flutter and Firebase Tutorial</w:t>
-            </w:r>
-            <w:r>
-              <w:rPr>
-                <w:noProof/>
-                <w:webHidden/>
-              </w:rPr>
-              <w:tab/>
-            </w:r>
-            <w:r>
-              <w:rPr>
-                <w:noProof/>
-                <w:webHidden/>
-              </w:rPr>
-              <w:fldChar w:fldCharType="begin"/>
-            </w:r>
-            <w:r>
-              <w:rPr>
-                <w:noProof/>
-                <w:webHidden/>
-              </w:rPr>
-              <w:instrText xml:space="preserve"> PAGEREF _Toc180151498 \h </w:instrText>
-            </w:r>
-            <w:r>
-              <w:rPr>
-                <w:noProof/>
-                <w:webHidden/>
-              </w:rPr>
-            </w:r>
-            <w:r>
-              <w:rPr>
-                <w:noProof/>
-                <w:webHidden/>
-              </w:rPr>
-              <w:fldChar w:fldCharType="separate"/>
-            </w:r>
-            <w:r>
-              <w:rPr>
-                <w:noProof/>
-                <w:webHidden/>
-              </w:rPr>
-              <w:t>10</w:t>
-            </w:r>
-            <w:r>
-              <w:rPr>
-                <w:noProof/>
-                <w:webHidden/>
-              </w:rPr>
-              <w:fldChar w:fldCharType="end"/>
-            </w:r>
-          </w:hyperlink>
-        </w:p>
-        <w:p>
-          <w:pPr>
-            <w:pStyle w:val="TOC2"/>
-            <w:tabs>
-              <w:tab w:val="right" w:leader="dot" w:pos="9016"/>
-            </w:tabs>
-            <w:rPr>
-              <w:rFonts w:asciiTheme="minorHAnsi" w:eastAsiaTheme="minorEastAsia" w:hAnsiTheme="minorHAnsi"/>
-              <w:noProof/>
-              <w:kern w:val="2"/>
-              <w:szCs w:val="24"/>
-              <w:lang w:eastAsia="en-GB"/>
-            </w:rPr>
-          </w:pPr>
-          <w:hyperlink w:anchor="_Toc180151499" w:history="1">
-            <w:r>
-              <w:rPr>
-                <w:rStyle w:val="Hyperlink"/>
-                <w:noProof/>
-                <w:lang w:val="en-ZA"/>
-              </w:rPr>
-              <w:t xml:space="preserve">3.3.2 </w:t>
-            </w:r>
-            <w:r>
-              <w:rPr>
-                <w:rStyle w:val="Hyperlink"/>
-                <w:rFonts w:eastAsia="Arial"/>
-                <w:noProof/>
-                <w:lang w:val="en-ZA"/>
-              </w:rPr>
-              <w:t>Implementing a grid view UI</w:t>
-            </w:r>
-            <w:r>
-              <w:rPr>
-                <w:noProof/>
-                <w:webHidden/>
-              </w:rPr>
-              <w:tab/>
-            </w:r>
-            <w:r>
-              <w:rPr>
-                <w:noProof/>
-                <w:webHidden/>
-              </w:rPr>
-              <w:fldChar w:fldCharType="begin"/>
-            </w:r>
-            <w:r>
-              <w:rPr>
-                <w:noProof/>
-                <w:webHidden/>
-              </w:rPr>
-              <w:instrText xml:space="preserve"> PAGEREF _Toc180151499 \h </w:instrText>
-            </w:r>
-            <w:r>
-              <w:rPr>
-                <w:noProof/>
-                <w:webHidden/>
-              </w:rPr>
-            </w:r>
-            <w:r>
-              <w:rPr>
-                <w:noProof/>
-                <w:webHidden/>
-              </w:rPr>
-              <w:fldChar w:fldCharType="separate"/>
-            </w:r>
-            <w:r>
-              <w:rPr>
-                <w:noProof/>
-                <w:webHidden/>
-              </w:rPr>
-              <w:t>10</w:t>
-            </w:r>
-            <w:r>
-              <w:rPr>
-                <w:noProof/>
-                <w:webHidden/>
-              </w:rPr>
-              <w:fldChar w:fldCharType="end"/>
-            </w:r>
-          </w:hyperlink>
-        </w:p>
-        <w:p>
-          <w:pPr>
-            <w:pStyle w:val="TOC2"/>
-            <w:tabs>
-              <w:tab w:val="right" w:leader="dot" w:pos="9016"/>
-            </w:tabs>
-            <w:rPr>
-              <w:rFonts w:asciiTheme="minorHAnsi" w:eastAsiaTheme="minorEastAsia" w:hAnsiTheme="minorHAnsi"/>
-              <w:noProof/>
-              <w:kern w:val="2"/>
-              <w:szCs w:val="24"/>
-              <w:lang w:eastAsia="en-GB"/>
-            </w:rPr>
-          </w:pPr>
-          <w:hyperlink w:anchor="_Toc180151500" w:history="1">
-            <w:r>
-              <w:rPr>
-                <w:rStyle w:val="Hyperlink"/>
-                <w:noProof/>
-                <w:lang w:val="en-ZA"/>
-              </w:rPr>
-              <w:t xml:space="preserve">3.3.3 </w:t>
-            </w:r>
-            <w:r>
-              <w:rPr>
-                <w:rStyle w:val="Hyperlink"/>
-                <w:rFonts w:eastAsia="Arial"/>
-                <w:noProof/>
-                <w:lang w:val="en-ZA"/>
-              </w:rPr>
-              <w:t>Implementing Bottom Navigation Bar</w:t>
-            </w:r>
-            <w:r>
-              <w:rPr>
-                <w:noProof/>
-                <w:webHidden/>
-              </w:rPr>
-              <w:tab/>
-            </w:r>
-            <w:r>
-              <w:rPr>
-                <w:noProof/>
-                <w:webHidden/>
-              </w:rPr>
-              <w:fldChar w:fldCharType="begin"/>
-            </w:r>
-            <w:r>
-              <w:rPr>
-                <w:noProof/>
-                <w:webHidden/>
-              </w:rPr>
-              <w:instrText xml:space="preserve"> PAGEREF _Toc180151500 \h </w:instrText>
-            </w:r>
-            <w:r>
-              <w:rPr>
-                <w:noProof/>
-                <w:webHidden/>
-              </w:rPr>
-            </w:r>
-            <w:r>
-              <w:rPr>
-                <w:noProof/>
-                <w:webHidden/>
-              </w:rPr>
-              <w:fldChar w:fldCharType="separate"/>
-            </w:r>
-            <w:r>
-              <w:rPr>
-                <w:noProof/>
-                <w:webHidden/>
-              </w:rPr>
-              <w:t>11</w:t>
-            </w:r>
-            <w:r>
-              <w:rPr>
-                <w:noProof/>
-                <w:webHidden/>
-              </w:rPr>
-              <w:fldChar w:fldCharType="end"/>
-            </w:r>
-          </w:hyperlink>
-        </w:p>
-        <w:p>
-          <w:pPr>
-            <w:pStyle w:val="TOC2"/>
-            <w:tabs>
-              <w:tab w:val="right" w:leader="dot" w:pos="9016"/>
-            </w:tabs>
-            <w:rPr>
-              <w:rFonts w:asciiTheme="minorHAnsi" w:eastAsiaTheme="minorEastAsia" w:hAnsiTheme="minorHAnsi"/>
-              <w:noProof/>
-              <w:kern w:val="2"/>
-              <w:szCs w:val="24"/>
-              <w:lang w:eastAsia="en-GB"/>
-            </w:rPr>
-          </w:pPr>
-          <w:hyperlink w:anchor="_Toc180151501" w:history="1">
-            <w:r>
-              <w:rPr>
-                <w:rStyle w:val="Hyperlink"/>
-                <w:noProof/>
-                <w:lang w:val="en-ZA"/>
-              </w:rPr>
-              <w:t>3.3.4 Uploading images to Firestore</w:t>
-            </w:r>
-            <w:r>
-              <w:rPr>
-                <w:noProof/>
-                <w:webHidden/>
-              </w:rPr>
-              <w:tab/>
-            </w:r>
-            <w:r>
-              <w:rPr>
-                <w:noProof/>
-                <w:webHidden/>
-              </w:rPr>
-              <w:fldChar w:fldCharType="begin"/>
-            </w:r>
-            <w:r>
-              <w:rPr>
-                <w:noProof/>
-                <w:webHidden/>
-              </w:rPr>
-              <w:instrText xml:space="preserve"> PAGEREF _Toc180151501 \h </w:instrText>
-            </w:r>
-            <w:r>
-              <w:rPr>
-                <w:noProof/>
-                <w:webHidden/>
-              </w:rPr>
-            </w:r>
-            <w:r>
-              <w:rPr>
-                <w:noProof/>
-                <w:webHidden/>
-              </w:rPr>
-              <w:fldChar w:fldCharType="separate"/>
-            </w:r>
-            <w:r>
-              <w:rPr>
-                <w:noProof/>
-                <w:webHidden/>
-              </w:rPr>
-              <w:t>11</w:t>
-            </w:r>
-            <w:r>
-              <w:rPr>
-                <w:noProof/>
-                <w:webHidden/>
-              </w:rPr>
-              <w:fldChar w:fldCharType="end"/>
-            </w:r>
-          </w:hyperlink>
-        </w:p>
-        <w:p>
-          <w:pPr>
-            <w:pStyle w:val="TOC2"/>
-            <w:tabs>
-              <w:tab w:val="right" w:leader="dot" w:pos="9016"/>
-            </w:tabs>
-            <w:rPr>
-              <w:rFonts w:asciiTheme="minorHAnsi" w:eastAsiaTheme="minorEastAsia" w:hAnsiTheme="minorHAnsi"/>
-              <w:noProof/>
-              <w:kern w:val="2"/>
-              <w:szCs w:val="24"/>
-              <w:lang w:eastAsia="en-GB"/>
-            </w:rPr>
-          </w:pPr>
-          <w:hyperlink w:anchor="_Toc180151502" w:history="1">
-            <w:r>
-              <w:rPr>
-                <w:rStyle w:val="Hyperlink"/>
-                <w:noProof/>
-              </w:rPr>
-              <w:t>3.3.5 Uploading recipe data to Firebase Firestore</w:t>
-            </w:r>
-            <w:r>
-              <w:rPr>
-                <w:noProof/>
-                <w:webHidden/>
-              </w:rPr>
-              <w:tab/>
-            </w:r>
-            <w:r>
-              <w:rPr>
-                <w:noProof/>
-                <w:webHidden/>
-              </w:rPr>
-              <w:fldChar w:fldCharType="begin"/>
-            </w:r>
-            <w:r>
-              <w:rPr>
-                <w:noProof/>
-                <w:webHidden/>
-              </w:rPr>
-              <w:instrText xml:space="preserve"> PAGEREF _Toc180151502 \h </w:instrText>
-            </w:r>
-            <w:r>
-              <w:rPr>
-                <w:noProof/>
-                <w:webHidden/>
-              </w:rPr>
-            </w:r>
-            <w:r>
-              <w:rPr>
-                <w:noProof/>
-                <w:webHidden/>
-              </w:rPr>
-              <w:fldChar w:fldCharType="separate"/>
-            </w:r>
-            <w:r>
-              <w:rPr>
-                <w:noProof/>
-                <w:webHidden/>
-              </w:rPr>
-              <w:t>11</w:t>
             </w:r>
             <w:r>
               <w:rPr>
@@ -2286,7 +1401,7 @@
               <w:lang w:eastAsia="en-GB"/>
             </w:rPr>
           </w:pPr>
-          <w:hyperlink w:anchor="_Toc180151503" w:history="1">
+          <w:hyperlink w:anchor="_Toc180152542" w:history="1">
             <w:r>
               <w:rPr>
                 <w:rStyle w:val="Hyperlink"/>
@@ -2313,7 +1428,7 @@
                 <w:noProof/>
                 <w:webHidden/>
               </w:rPr>
-              <w:instrText xml:space="preserve"> PAGEREF _Toc180151503 \h </w:instrText>
+              <w:instrText xml:space="preserve"> PAGEREF _Toc180152542 \h </w:instrText>
             </w:r>
             <w:r>
               <w:rPr>
@@ -2334,582 +1449,6 @@
                 <w:webHidden/>
               </w:rPr>
               <w:t>12</w:t>
-            </w:r>
-            <w:r>
-              <w:rPr>
-                <w:noProof/>
-                <w:webHidden/>
-              </w:rPr>
-              <w:fldChar w:fldCharType="end"/>
-            </w:r>
-          </w:hyperlink>
-        </w:p>
-        <w:p>
-          <w:pPr>
-            <w:pStyle w:val="TOC2"/>
-            <w:tabs>
-              <w:tab w:val="right" w:leader="dot" w:pos="9016"/>
-            </w:tabs>
-            <w:rPr>
-              <w:rFonts w:asciiTheme="minorHAnsi" w:eastAsiaTheme="minorEastAsia" w:hAnsiTheme="minorHAnsi"/>
-              <w:noProof/>
-              <w:kern w:val="2"/>
-              <w:szCs w:val="24"/>
-              <w:lang w:eastAsia="en-GB"/>
-            </w:rPr>
-          </w:pPr>
-          <w:hyperlink w:anchor="_Toc180151504" w:history="1">
-            <w:r>
-              <w:rPr>
-                <w:rStyle w:val="Hyperlink"/>
-                <w:noProof/>
-              </w:rPr>
-              <w:t>Creating a Flutter App</w:t>
-            </w:r>
-            <w:r>
-              <w:rPr>
-                <w:noProof/>
-                <w:webHidden/>
-              </w:rPr>
-              <w:tab/>
-            </w:r>
-            <w:r>
-              <w:rPr>
-                <w:noProof/>
-                <w:webHidden/>
-              </w:rPr>
-              <w:fldChar w:fldCharType="begin"/>
-            </w:r>
-            <w:r>
-              <w:rPr>
-                <w:noProof/>
-                <w:webHidden/>
-              </w:rPr>
-              <w:instrText xml:space="preserve"> PAGEREF _Toc180151504 \h </w:instrText>
-            </w:r>
-            <w:r>
-              <w:rPr>
-                <w:noProof/>
-                <w:webHidden/>
-              </w:rPr>
-            </w:r>
-            <w:r>
-              <w:rPr>
-                <w:noProof/>
-                <w:webHidden/>
-              </w:rPr>
-              <w:fldChar w:fldCharType="separate"/>
-            </w:r>
-            <w:r>
-              <w:rPr>
-                <w:noProof/>
-                <w:webHidden/>
-              </w:rPr>
-              <w:t>12</w:t>
-            </w:r>
-            <w:r>
-              <w:rPr>
-                <w:noProof/>
-                <w:webHidden/>
-              </w:rPr>
-              <w:fldChar w:fldCharType="end"/>
-            </w:r>
-          </w:hyperlink>
-        </w:p>
-        <w:p>
-          <w:pPr>
-            <w:pStyle w:val="TOC2"/>
-            <w:tabs>
-              <w:tab w:val="right" w:leader="dot" w:pos="9016"/>
-            </w:tabs>
-            <w:rPr>
-              <w:rFonts w:asciiTheme="minorHAnsi" w:eastAsiaTheme="minorEastAsia" w:hAnsiTheme="minorHAnsi"/>
-              <w:noProof/>
-              <w:kern w:val="2"/>
-              <w:szCs w:val="24"/>
-              <w:lang w:eastAsia="en-GB"/>
-            </w:rPr>
-          </w:pPr>
-          <w:hyperlink w:anchor="_Toc180151505" w:history="1">
-            <w:r>
-              <w:rPr>
-                <w:rStyle w:val="Hyperlink"/>
-                <w:noProof/>
-              </w:rPr>
-              <w:t>Using Firebase</w:t>
-            </w:r>
-            <w:r>
-              <w:rPr>
-                <w:noProof/>
-                <w:webHidden/>
-              </w:rPr>
-              <w:tab/>
-            </w:r>
-            <w:r>
-              <w:rPr>
-                <w:noProof/>
-                <w:webHidden/>
-              </w:rPr>
-              <w:fldChar w:fldCharType="begin"/>
-            </w:r>
-            <w:r>
-              <w:rPr>
-                <w:noProof/>
-                <w:webHidden/>
-              </w:rPr>
-              <w:instrText xml:space="preserve"> PAGEREF _Toc180151505 \h </w:instrText>
-            </w:r>
-            <w:r>
-              <w:rPr>
-                <w:noProof/>
-                <w:webHidden/>
-              </w:rPr>
-            </w:r>
-            <w:r>
-              <w:rPr>
-                <w:noProof/>
-                <w:webHidden/>
-              </w:rPr>
-              <w:fldChar w:fldCharType="separate"/>
-            </w:r>
-            <w:r>
-              <w:rPr>
-                <w:noProof/>
-                <w:webHidden/>
-              </w:rPr>
-              <w:t>12</w:t>
-            </w:r>
-            <w:r>
-              <w:rPr>
-                <w:noProof/>
-                <w:webHidden/>
-              </w:rPr>
-              <w:fldChar w:fldCharType="end"/>
-            </w:r>
-          </w:hyperlink>
-        </w:p>
-        <w:p>
-          <w:pPr>
-            <w:pStyle w:val="TOC2"/>
-            <w:tabs>
-              <w:tab w:val="right" w:leader="dot" w:pos="9016"/>
-            </w:tabs>
-            <w:rPr>
-              <w:rFonts w:asciiTheme="minorHAnsi" w:eastAsiaTheme="minorEastAsia" w:hAnsiTheme="minorHAnsi"/>
-              <w:noProof/>
-              <w:kern w:val="2"/>
-              <w:szCs w:val="24"/>
-              <w:lang w:eastAsia="en-GB"/>
-            </w:rPr>
-          </w:pPr>
-          <w:hyperlink w:anchor="_Toc180151506" w:history="1">
-            <w:r>
-              <w:rPr>
-                <w:rStyle w:val="Hyperlink"/>
-                <w:noProof/>
-              </w:rPr>
-              <w:t>Bottom Overflow Error</w:t>
-            </w:r>
-            <w:r>
-              <w:rPr>
-                <w:noProof/>
-                <w:webHidden/>
-              </w:rPr>
-              <w:tab/>
-            </w:r>
-            <w:r>
-              <w:rPr>
-                <w:noProof/>
-                <w:webHidden/>
-              </w:rPr>
-              <w:fldChar w:fldCharType="begin"/>
-            </w:r>
-            <w:r>
-              <w:rPr>
-                <w:noProof/>
-                <w:webHidden/>
-              </w:rPr>
-              <w:instrText xml:space="preserve"> PAGEREF _Toc180151506 \h </w:instrText>
-            </w:r>
-            <w:r>
-              <w:rPr>
-                <w:noProof/>
-                <w:webHidden/>
-              </w:rPr>
-            </w:r>
-            <w:r>
-              <w:rPr>
-                <w:noProof/>
-                <w:webHidden/>
-              </w:rPr>
-              <w:fldChar w:fldCharType="separate"/>
-            </w:r>
-            <w:r>
-              <w:rPr>
-                <w:noProof/>
-                <w:webHidden/>
-              </w:rPr>
-              <w:t>12</w:t>
-            </w:r>
-            <w:r>
-              <w:rPr>
-                <w:noProof/>
-                <w:webHidden/>
-              </w:rPr>
-              <w:fldChar w:fldCharType="end"/>
-            </w:r>
-          </w:hyperlink>
-        </w:p>
-        <w:p>
-          <w:pPr>
-            <w:pStyle w:val="TOC2"/>
-            <w:tabs>
-              <w:tab w:val="right" w:leader="dot" w:pos="9016"/>
-            </w:tabs>
-            <w:rPr>
-              <w:rFonts w:asciiTheme="minorHAnsi" w:eastAsiaTheme="minorEastAsia" w:hAnsiTheme="minorHAnsi"/>
-              <w:noProof/>
-              <w:kern w:val="2"/>
-              <w:szCs w:val="24"/>
-              <w:lang w:eastAsia="en-GB"/>
-            </w:rPr>
-          </w:pPr>
-          <w:hyperlink w:anchor="_Toc180151507" w:history="1">
-            <w:r>
-              <w:rPr>
-                <w:rStyle w:val="Hyperlink"/>
-                <w:noProof/>
-              </w:rPr>
-              <w:t>Right Overflow Error</w:t>
-            </w:r>
-            <w:r>
-              <w:rPr>
-                <w:noProof/>
-                <w:webHidden/>
-              </w:rPr>
-              <w:tab/>
-            </w:r>
-            <w:r>
-              <w:rPr>
-                <w:noProof/>
-                <w:webHidden/>
-              </w:rPr>
-              <w:fldChar w:fldCharType="begin"/>
-            </w:r>
-            <w:r>
-              <w:rPr>
-                <w:noProof/>
-                <w:webHidden/>
-              </w:rPr>
-              <w:instrText xml:space="preserve"> PAGEREF _Toc180151507 \h </w:instrText>
-            </w:r>
-            <w:r>
-              <w:rPr>
-                <w:noProof/>
-                <w:webHidden/>
-              </w:rPr>
-            </w:r>
-            <w:r>
-              <w:rPr>
-                <w:noProof/>
-                <w:webHidden/>
-              </w:rPr>
-              <w:fldChar w:fldCharType="separate"/>
-            </w:r>
-            <w:r>
-              <w:rPr>
-                <w:noProof/>
-                <w:webHidden/>
-              </w:rPr>
-              <w:t>12</w:t>
-            </w:r>
-            <w:r>
-              <w:rPr>
-                <w:noProof/>
-                <w:webHidden/>
-              </w:rPr>
-              <w:fldChar w:fldCharType="end"/>
-            </w:r>
-          </w:hyperlink>
-        </w:p>
-        <w:p>
-          <w:pPr>
-            <w:pStyle w:val="TOC2"/>
-            <w:tabs>
-              <w:tab w:val="right" w:leader="dot" w:pos="9016"/>
-            </w:tabs>
-            <w:rPr>
-              <w:rFonts w:asciiTheme="minorHAnsi" w:eastAsiaTheme="minorEastAsia" w:hAnsiTheme="minorHAnsi"/>
-              <w:noProof/>
-              <w:kern w:val="2"/>
-              <w:szCs w:val="24"/>
-              <w:lang w:eastAsia="en-GB"/>
-            </w:rPr>
-          </w:pPr>
-          <w:hyperlink w:anchor="_Toc180151508" w:history="1">
-            <w:r>
-              <w:rPr>
-                <w:rStyle w:val="Hyperlink"/>
-                <w:noProof/>
-              </w:rPr>
-              <w:t>Rate limit and requests limit</w:t>
-            </w:r>
-            <w:r>
-              <w:rPr>
-                <w:noProof/>
-                <w:webHidden/>
-              </w:rPr>
-              <w:tab/>
-            </w:r>
-            <w:r>
-              <w:rPr>
-                <w:noProof/>
-                <w:webHidden/>
-              </w:rPr>
-              <w:fldChar w:fldCharType="begin"/>
-            </w:r>
-            <w:r>
-              <w:rPr>
-                <w:noProof/>
-                <w:webHidden/>
-              </w:rPr>
-              <w:instrText xml:space="preserve"> PAGEREF _Toc180151508 \h </w:instrText>
-            </w:r>
-            <w:r>
-              <w:rPr>
-                <w:noProof/>
-                <w:webHidden/>
-              </w:rPr>
-            </w:r>
-            <w:r>
-              <w:rPr>
-                <w:noProof/>
-                <w:webHidden/>
-              </w:rPr>
-              <w:fldChar w:fldCharType="separate"/>
-            </w:r>
-            <w:r>
-              <w:rPr>
-                <w:noProof/>
-                <w:webHidden/>
-              </w:rPr>
-              <w:t>13</w:t>
-            </w:r>
-            <w:r>
-              <w:rPr>
-                <w:noProof/>
-                <w:webHidden/>
-              </w:rPr>
-              <w:fldChar w:fldCharType="end"/>
-            </w:r>
-          </w:hyperlink>
-        </w:p>
-        <w:p>
-          <w:pPr>
-            <w:pStyle w:val="TOC2"/>
-            <w:tabs>
-              <w:tab w:val="right" w:leader="dot" w:pos="9016"/>
-            </w:tabs>
-            <w:rPr>
-              <w:rFonts w:asciiTheme="minorHAnsi" w:eastAsiaTheme="minorEastAsia" w:hAnsiTheme="minorHAnsi"/>
-              <w:noProof/>
-              <w:kern w:val="2"/>
-              <w:szCs w:val="24"/>
-              <w:lang w:eastAsia="en-GB"/>
-            </w:rPr>
-          </w:pPr>
-          <w:hyperlink w:anchor="_Toc180151509" w:history="1">
-            <w:r>
-              <w:rPr>
-                <w:rStyle w:val="Hyperlink"/>
-                <w:noProof/>
-              </w:rPr>
-              <w:t>Stack Overflow Error</w:t>
-            </w:r>
-            <w:r>
-              <w:rPr>
-                <w:noProof/>
-                <w:webHidden/>
-              </w:rPr>
-              <w:tab/>
-            </w:r>
-            <w:r>
-              <w:rPr>
-                <w:noProof/>
-                <w:webHidden/>
-              </w:rPr>
-              <w:fldChar w:fldCharType="begin"/>
-            </w:r>
-            <w:r>
-              <w:rPr>
-                <w:noProof/>
-                <w:webHidden/>
-              </w:rPr>
-              <w:instrText xml:space="preserve"> PAGEREF _Toc180151509 \h </w:instrText>
-            </w:r>
-            <w:r>
-              <w:rPr>
-                <w:noProof/>
-                <w:webHidden/>
-              </w:rPr>
-            </w:r>
-            <w:r>
-              <w:rPr>
-                <w:noProof/>
-                <w:webHidden/>
-              </w:rPr>
-              <w:fldChar w:fldCharType="separate"/>
-            </w:r>
-            <w:r>
-              <w:rPr>
-                <w:noProof/>
-                <w:webHidden/>
-              </w:rPr>
-              <w:t>13</w:t>
-            </w:r>
-            <w:r>
-              <w:rPr>
-                <w:noProof/>
-                <w:webHidden/>
-              </w:rPr>
-              <w:fldChar w:fldCharType="end"/>
-            </w:r>
-          </w:hyperlink>
-        </w:p>
-        <w:p>
-          <w:pPr>
-            <w:pStyle w:val="TOC2"/>
-            <w:tabs>
-              <w:tab w:val="right" w:leader="dot" w:pos="9016"/>
-            </w:tabs>
-            <w:rPr>
-              <w:rFonts w:asciiTheme="minorHAnsi" w:eastAsiaTheme="minorEastAsia" w:hAnsiTheme="minorHAnsi"/>
-              <w:noProof/>
-              <w:kern w:val="2"/>
-              <w:szCs w:val="24"/>
-              <w:lang w:eastAsia="en-GB"/>
-            </w:rPr>
-          </w:pPr>
-          <w:hyperlink w:anchor="_Toc180151510" w:history="1">
-            <w:r>
-              <w:rPr>
-                <w:rStyle w:val="Hyperlink"/>
-                <w:noProof/>
-              </w:rPr>
-              <w:t>Formatting Recipe ingredients and instructions</w:t>
-            </w:r>
-            <w:r>
-              <w:rPr>
-                <w:noProof/>
-                <w:webHidden/>
-              </w:rPr>
-              <w:tab/>
-            </w:r>
-            <w:r>
-              <w:rPr>
-                <w:noProof/>
-                <w:webHidden/>
-              </w:rPr>
-              <w:fldChar w:fldCharType="begin"/>
-            </w:r>
-            <w:r>
-              <w:rPr>
-                <w:noProof/>
-                <w:webHidden/>
-              </w:rPr>
-              <w:instrText xml:space="preserve"> PAGEREF _Toc180151510 \h </w:instrText>
-            </w:r>
-            <w:r>
-              <w:rPr>
-                <w:noProof/>
-                <w:webHidden/>
-              </w:rPr>
-            </w:r>
-            <w:r>
-              <w:rPr>
-                <w:noProof/>
-                <w:webHidden/>
-              </w:rPr>
-              <w:fldChar w:fldCharType="separate"/>
-            </w:r>
-            <w:r>
-              <w:rPr>
-                <w:noProof/>
-                <w:webHidden/>
-              </w:rPr>
-              <w:t>14</w:t>
-            </w:r>
-            <w:r>
-              <w:rPr>
-                <w:noProof/>
-                <w:webHidden/>
-              </w:rPr>
-              <w:fldChar w:fldCharType="end"/>
-            </w:r>
-          </w:hyperlink>
-        </w:p>
-        <w:p>
-          <w:pPr>
-            <w:pStyle w:val="TOC2"/>
-            <w:tabs>
-              <w:tab w:val="right" w:leader="dot" w:pos="9016"/>
-            </w:tabs>
-            <w:rPr>
-              <w:rFonts w:asciiTheme="minorHAnsi" w:eastAsiaTheme="minorEastAsia" w:hAnsiTheme="minorHAnsi"/>
-              <w:noProof/>
-              <w:kern w:val="2"/>
-              <w:szCs w:val="24"/>
-              <w:lang w:eastAsia="en-GB"/>
-            </w:rPr>
-          </w:pPr>
-          <w:hyperlink w:anchor="_Toc180151511" w:history="1">
-            <w:r>
-              <w:rPr>
-                <w:rStyle w:val="Hyperlink"/>
-                <w:noProof/>
-              </w:rPr>
-              <w:t>Regex Implementation</w:t>
-            </w:r>
-            <w:r>
-              <w:rPr>
-                <w:noProof/>
-                <w:webHidden/>
-              </w:rPr>
-              <w:tab/>
-            </w:r>
-            <w:r>
-              <w:rPr>
-                <w:noProof/>
-                <w:webHidden/>
-              </w:rPr>
-              <w:fldChar w:fldCharType="begin"/>
-            </w:r>
-            <w:r>
-              <w:rPr>
-                <w:noProof/>
-                <w:webHidden/>
-              </w:rPr>
-              <w:instrText xml:space="preserve"> PAGEREF _Toc180151511 \h </w:instrText>
-            </w:r>
-            <w:r>
-              <w:rPr>
-                <w:noProof/>
-                <w:webHidden/>
-              </w:rPr>
-            </w:r>
-            <w:r>
-              <w:rPr>
-                <w:noProof/>
-                <w:webHidden/>
-              </w:rPr>
-              <w:fldChar w:fldCharType="separate"/>
-            </w:r>
-            <w:r>
-              <w:rPr>
-                <w:noProof/>
-                <w:webHidden/>
-              </w:rPr>
-              <w:t>14</w:t>
             </w:r>
             <w:r>
               <w:rPr>
@@ -2934,7 +1473,7 @@
               <w:lang w:eastAsia="en-GB"/>
             </w:rPr>
           </w:pPr>
-          <w:hyperlink w:anchor="_Toc180151512" w:history="1">
+          <w:hyperlink w:anchor="_Toc180152543" w:history="1">
             <w:r>
               <w:rPr>
                 <w:rStyle w:val="Hyperlink"/>
@@ -2961,7 +1500,7 @@
                 <w:noProof/>
                 <w:webHidden/>
               </w:rPr>
-              <w:instrText xml:space="preserve"> PAGEREF _Toc180151512 \h </w:instrText>
+              <w:instrText xml:space="preserve"> PAGEREF _Toc180152543 \h </w:instrText>
             </w:r>
             <w:r>
               <w:rPr>
@@ -3006,24 +1545,10 @@
     </w:sdt>
     <w:p>
       <w:pPr>
-        <w:rPr>
-          <w:rFonts w:asciiTheme="majorHAnsi" w:eastAsiaTheme="majorEastAsia" w:hAnsiTheme="majorHAnsi" w:cstheme="majorBidi"/>
-          <w:color w:val="2F5496" w:themeColor="accent1" w:themeShade="BF"/>
-          <w:sz w:val="40"/>
-          <w:szCs w:val="40"/>
-        </w:rPr>
-      </w:pPr>
-      <w:r>
-        <w:br w:type="page"/>
-      </w:r>
-    </w:p>
-    <w:p>
-      <w:pPr>
         <w:pStyle w:val="Heading1"/>
       </w:pPr>
-      <w:bookmarkStart w:id="0" w:name="_Toc180151486"/>
-      <w:r>
-        <w:lastRenderedPageBreak/>
+      <w:bookmarkStart w:id="0" w:name="_Toc180152537"/>
+      <w:r>
         <w:t>Table of Figures</w:t>
       </w:r>
       <w:bookmarkEnd w:id="0"/>
@@ -3720,7 +2245,7 @@
       <w:pPr>
         <w:pStyle w:val="Heading1"/>
       </w:pPr>
-      <w:bookmarkStart w:id="1" w:name="_Toc180151487"/>
+      <w:bookmarkStart w:id="1" w:name="_Toc180152538"/>
       <w:r>
         <w:lastRenderedPageBreak/>
         <w:t>3. Introduction</w:t>
@@ -3735,7 +2260,15 @@
         <w:t xml:space="preserve">This document outlines the implementation of our </w:t>
       </w:r>
       <w:r>
-        <w:t>Thyme To Cook r</w:t>
+        <w:t xml:space="preserve">Thyme </w:t>
+      </w:r>
+      <w:proofErr w:type="gramStart"/>
+      <w:r>
+        <w:t>To</w:t>
+      </w:r>
+      <w:proofErr w:type="gramEnd"/>
+      <w:r>
+        <w:t xml:space="preserve"> Cook r</w:t>
       </w:r>
       <w:r>
         <w:t xml:space="preserve">ecipe </w:t>
@@ -3790,8 +2323,13 @@
       <w:r>
         <w:t xml:space="preserve">This document has 4 key sections. The Choice of tools section describes the specific tools, frameworks and APIs used in developing the app and why they were chosen. The extracts of code section </w:t>
       </w:r>
-      <w:r>
-        <w:t xml:space="preserve">displays </w:t>
+      <w:proofErr w:type="gramStart"/>
+      <w:r>
+        <w:t>displays</w:t>
+      </w:r>
+      <w:proofErr w:type="gramEnd"/>
+      <w:r>
+        <w:t xml:space="preserve"> </w:t>
       </w:r>
       <w:r>
         <w:t xml:space="preserve">code snippets of complex code that caused significant challenges during the development of the app and provides </w:t>
@@ -3812,7 +2350,7 @@
       <w:pPr>
         <w:pStyle w:val="Heading1"/>
       </w:pPr>
-      <w:bookmarkStart w:id="2" w:name="_Toc180151488"/>
+      <w:bookmarkStart w:id="2" w:name="_Toc180152539"/>
       <w:r>
         <w:lastRenderedPageBreak/>
         <w:t>3.1 Choice of Tools</w:t>
@@ -3821,76 +2359,82 @@
     </w:p>
     <w:p>
       <w:pPr>
-        <w:pStyle w:val="Heading2"/>
-      </w:pPr>
-      <w:bookmarkStart w:id="3" w:name="_Toc180151489"/>
-      <w:r>
+        <w:rPr>
+          <w:b/>
+          <w:bCs/>
+        </w:rPr>
+      </w:pPr>
+      <w:r>
+        <w:rPr>
+          <w:b/>
+          <w:bCs/>
+        </w:rPr>
         <w:t>3.1.1 Visual Studio</w:t>
       </w:r>
       <w:r>
-        <w:t xml:space="preserve"> 2022</w:t>
-      </w:r>
-      <w:bookmarkEnd w:id="3"/>
+        <w:rPr>
+          <w:b/>
+          <w:bCs/>
+        </w:rPr>
+        <w:t xml:space="preserve"> 2022 </w:t>
+      </w:r>
+    </w:p>
+    <w:p>
+      <w:r>
+        <w:t>We chose Visual</w:t>
+      </w:r>
+      <w:r>
+        <w:t xml:space="preserve"> Studio Code (VS code) 2022 as our primary Integrated Development Environment (IDE) </w:t>
+      </w:r>
+      <w:r>
+        <w:t xml:space="preserve">because </w:t>
+      </w:r>
+      <w:r>
+        <w:t xml:space="preserve">it is very lightweight, highly customizable and provides various useful extensions for Dart and Flutter. </w:t>
+      </w:r>
+      <w:r>
+        <w:t>VS code</w:t>
+      </w:r>
+      <w:r>
+        <w:t xml:space="preserve"> integrates Git for version control which provides</w:t>
+      </w:r>
+      <w:r>
+        <w:t xml:space="preserve"> a useful way of </w:t>
+      </w:r>
+      <w:r>
+        <w:t>working</w:t>
+      </w:r>
+      <w:r>
+        <w:t xml:space="preserve"> in a group</w:t>
+      </w:r>
+      <w:r>
+        <w:t xml:space="preserve">. </w:t>
+      </w:r>
+      <w:r>
+        <w:t xml:space="preserve">VS Code </w:t>
+      </w:r>
+      <w:r>
+        <w:t>also allows for</w:t>
+      </w:r>
+      <w:r>
+        <w:t xml:space="preserve"> the project</w:t>
+      </w:r>
+      <w:r>
+        <w:t>s</w:t>
+      </w:r>
       <w:r>
         <w:t xml:space="preserve"> </w:t>
       </w:r>
-    </w:p>
-    <w:p>
-      <w:r>
-        <w:t>We chose Visual</w:t>
-      </w:r>
-      <w:r>
-        <w:t xml:space="preserve"> Studio Code (VS code) 2022 as our primary Integrated Development Environment (IDE) </w:t>
-      </w:r>
-      <w:r>
-        <w:t xml:space="preserve">because </w:t>
-      </w:r>
-      <w:r>
-        <w:t xml:space="preserve">it is very lightweight, highly customizable and provides various useful extensions for Dart and Flutter. </w:t>
-      </w:r>
-      <w:r>
-        <w:t>VS code</w:t>
-      </w:r>
-      <w:r>
-        <w:t xml:space="preserve"> integrates Git for version control which provides</w:t>
-      </w:r>
-      <w:r>
-        <w:t xml:space="preserve"> a useful way of </w:t>
-      </w:r>
-      <w:r>
-        <w:t>working</w:t>
-      </w:r>
-      <w:r>
-        <w:t xml:space="preserve"> in a group</w:t>
-      </w:r>
-      <w:r>
-        <w:t xml:space="preserve">. </w:t>
-      </w:r>
-      <w:r>
-        <w:t xml:space="preserve">VS Code </w:t>
-      </w:r>
-      <w:r>
-        <w:t>also allows for</w:t>
-      </w:r>
-      <w:r>
-        <w:t xml:space="preserve"> the project</w:t>
+      <w:r>
+        <w:t xml:space="preserve">to </w:t>
+      </w:r>
+      <w:r>
+        <w:t>easily developed within isolated environment</w:t>
       </w:r>
       <w:r>
         <w:t>s</w:t>
       </w:r>
       <w:r>
-        <w:t xml:space="preserve"> </w:t>
-      </w:r>
-      <w:r>
-        <w:t xml:space="preserve">to </w:t>
-      </w:r>
-      <w:r>
-        <w:t>easily developed within isolated environment</w:t>
-      </w:r>
-      <w:r>
-        <w:t>s</w:t>
-      </w:r>
-      <w:r>
         <w:t xml:space="preserve"> away from external packages on the system</w:t>
       </w:r>
       <w:r>
@@ -3899,13 +2443,18 @@
     </w:p>
     <w:p>
       <w:pPr>
-        <w:pStyle w:val="Heading2"/>
-      </w:pPr>
-      <w:bookmarkStart w:id="4" w:name="_Toc180151490"/>
-      <w:r>
+        <w:rPr>
+          <w:b/>
+          <w:bCs/>
+        </w:rPr>
+      </w:pPr>
+      <w:r>
+        <w:rPr>
+          <w:b/>
+          <w:bCs/>
+        </w:rPr>
         <w:t>3.1.2 Firebase</w:t>
       </w:r>
-      <w:bookmarkEnd w:id="4"/>
     </w:p>
     <w:p>
       <w:r>
@@ -3923,16 +2472,25 @@
     </w:p>
     <w:p>
       <w:pPr>
-        <w:pStyle w:val="Heading2"/>
-      </w:pPr>
-      <w:bookmarkStart w:id="5" w:name="_Toc180151491"/>
-      <w:r>
+        <w:rPr>
+          <w:b/>
+          <w:bCs/>
+        </w:rPr>
+      </w:pPr>
+      <w:r>
+        <w:rPr>
+          <w:b/>
+          <w:bCs/>
+        </w:rPr>
         <w:t xml:space="preserve">3.1.3 </w:t>
       </w:r>
       <w:r>
+        <w:rPr>
+          <w:b/>
+          <w:bCs/>
+        </w:rPr>
         <w:t>Kaggle</w:t>
       </w:r>
-      <w:bookmarkEnd w:id="5"/>
     </w:p>
     <w:p>
       <w:r>
@@ -4008,15 +2566,17 @@
     </w:p>
     <w:p>
       <w:pPr>
-        <w:pStyle w:val="Heading2"/>
-      </w:pPr>
-      <w:bookmarkStart w:id="6" w:name="_Toc180151492"/>
-      <w:r>
-        <w:t>3.1.4 Edamam API</w:t>
-      </w:r>
-      <w:bookmarkEnd w:id="6"/>
-      <w:r>
-        <w:t xml:space="preserve"> </w:t>
+        <w:rPr>
+          <w:b/>
+          <w:bCs/>
+        </w:rPr>
+      </w:pPr>
+      <w:r>
+        <w:rPr>
+          <w:b/>
+          <w:bCs/>
+        </w:rPr>
+        <w:t xml:space="preserve">3.1.4 Edamam API </w:t>
       </w:r>
     </w:p>
     <w:p>
@@ -4032,13 +2592,18 @@
     </w:p>
     <w:p>
       <w:pPr>
-        <w:pStyle w:val="Heading2"/>
-      </w:pPr>
-      <w:bookmarkStart w:id="7" w:name="_Toc180151493"/>
-      <w:r>
+        <w:rPr>
+          <w:b/>
+          <w:bCs/>
+        </w:rPr>
+      </w:pPr>
+      <w:r>
+        <w:rPr>
+          <w:b/>
+          <w:bCs/>
+        </w:rPr>
         <w:t>3.1.5 Python and Java</w:t>
       </w:r>
-      <w:bookmarkEnd w:id="7"/>
     </w:p>
     <w:p>
       <w:r>
@@ -4056,21 +2621,31 @@
     </w:p>
     <w:p>
       <w:pPr>
-        <w:pStyle w:val="Heading2"/>
-      </w:pPr>
-      <w:bookmarkStart w:id="8" w:name="_Toc180151494"/>
-      <w:r>
+        <w:rPr>
+          <w:b/>
+          <w:bCs/>
+        </w:rPr>
+      </w:pPr>
+      <w:r>
+        <w:rPr>
+          <w:b/>
+          <w:bCs/>
+        </w:rPr>
         <w:t>3.1.</w:t>
       </w:r>
       <w:r>
+        <w:rPr>
+          <w:b/>
+          <w:bCs/>
+        </w:rPr>
         <w:t>6</w:t>
       </w:r>
       <w:r>
-        <w:t xml:space="preserve"> Dart and Flutter</w:t>
-      </w:r>
-      <w:bookmarkEnd w:id="8"/>
-      <w:r>
-        <w:t xml:space="preserve"> </w:t>
+        <w:rPr>
+          <w:b/>
+          <w:bCs/>
+        </w:rPr>
+        <w:t xml:space="preserve"> Dart and Flutter </w:t>
       </w:r>
     </w:p>
     <w:p>
@@ -4080,16 +2655,33 @@
     </w:p>
     <w:p>
       <w:pPr>
-        <w:pStyle w:val="Heading2"/>
-      </w:pPr>
-      <w:bookmarkStart w:id="9" w:name="_Toc180151495"/>
-      <w:r>
+        <w:rPr>
+          <w:b/>
+          <w:bCs/>
+        </w:rPr>
+      </w:pPr>
+      <w:r>
+        <w:rPr>
+          <w:b/>
+          <w:bCs/>
+        </w:rPr>
+        <w:br w:type="page"/>
+      </w:r>
+    </w:p>
+    <w:p>
+      <w:pPr>
+        <w:rPr>
+          <w:b/>
+          <w:bCs/>
+        </w:rPr>
+      </w:pPr>
+      <w:r>
+        <w:rPr>
+          <w:b/>
+          <w:bCs/>
+        </w:rPr>
         <w:lastRenderedPageBreak/>
-        <w:t>3.1.7 Figma</w:t>
-      </w:r>
-      <w:bookmarkEnd w:id="9"/>
-      <w:r>
-        <w:t xml:space="preserve"> </w:t>
+        <w:t xml:space="preserve">3.1.7 Figma </w:t>
       </w:r>
     </w:p>
     <w:p>
@@ -4107,12 +2699,12 @@
       <w:pPr>
         <w:pStyle w:val="Heading1"/>
       </w:pPr>
-      <w:bookmarkStart w:id="10" w:name="_Toc180151496"/>
+      <w:bookmarkStart w:id="3" w:name="_Toc180152540"/>
       <w:r>
         <w:lastRenderedPageBreak/>
         <w:t>3.2 Extracts of complex code</w:t>
       </w:r>
-      <w:bookmarkEnd w:id="10"/>
+      <w:bookmarkEnd w:id="3"/>
       <w:r>
         <w:t xml:space="preserve"> </w:t>
       </w:r>
@@ -4156,10 +2748,13 @@
         <w:keepNext/>
       </w:pPr>
       <w:r>
+        <w:rPr>
+          <w:noProof/>
+        </w:rPr>
         <w:drawing>
-          <wp:inline distT="0" distB="0" distL="0" distR="0" wp14:anchorId="1E520E4C" wp14:editId="2661B31D">
-            <wp:extent cx="5731510" cy="5775960"/>
-            <wp:effectExtent l="0" t="0" r="2540" b="0"/>
+          <wp:inline distT="0" distB="0" distL="0" distR="0" wp14:anchorId="1E520E4C" wp14:editId="3FA8D878">
+            <wp:extent cx="5534025" cy="5576944"/>
+            <wp:effectExtent l="0" t="0" r="0" b="5080"/>
             <wp:docPr id="443797772" name="Picture 1"/>
             <wp:cNvGraphicFramePr>
               <a:graphicFrameLocks xmlns:a="http://schemas.openxmlformats.org/drawingml/2006/main" noChangeAspect="1"/>
@@ -4180,7 +2775,7 @@
                   <pic:spPr>
                     <a:xfrm>
                       <a:off x="0" y="0"/>
-                      <a:ext cx="5731510" cy="5775960"/>
+                      <a:ext cx="5534840" cy="5577765"/>
                     </a:xfrm>
                     <a:prstGeom prst="rect">
                       <a:avLst/>
@@ -4197,7 +2792,7 @@
       <w:pPr>
         <w:pStyle w:val="Caption"/>
       </w:pPr>
-      <w:bookmarkStart w:id="11" w:name="_Toc180151513"/>
+      <w:bookmarkStart w:id="4" w:name="_Toc180151513"/>
       <w:r>
         <w:t xml:space="preserve">Figure 3. </w:t>
       </w:r>
@@ -4222,13 +2817,16 @@
       <w:r>
         <w:t>: Code that saves relevant nutritional data to a csv file</w:t>
       </w:r>
-      <w:bookmarkEnd w:id="11"/>
+      <w:bookmarkEnd w:id="4"/>
     </w:p>
     <w:p>
       <w:pPr>
         <w:keepNext/>
       </w:pPr>
       <w:r>
+        <w:rPr>
+          <w:noProof/>
+        </w:rPr>
         <w:lastRenderedPageBreak/>
         <w:drawing>
           <wp:inline distT="0" distB="0" distL="0" distR="0" wp14:anchorId="62E725E2" wp14:editId="4FFB9A18">
@@ -4271,7 +2869,7 @@
       <w:pPr>
         <w:pStyle w:val="Caption"/>
       </w:pPr>
-      <w:bookmarkStart w:id="12" w:name="_Toc180151514"/>
+      <w:bookmarkStart w:id="5" w:name="_Toc180151514"/>
       <w:r>
         <w:t xml:space="preserve">Figure 3. </w:t>
       </w:r>
@@ -4296,7 +2894,7 @@
       <w:r>
         <w:t>: A method that requests nutritional information from Edamam API</w:t>
       </w:r>
-      <w:bookmarkEnd w:id="12"/>
+      <w:bookmarkEnd w:id="5"/>
     </w:p>
     <w:p>
       <w:r>
@@ -4521,7 +3119,7 @@
       <w:pPr>
         <w:pStyle w:val="Caption"/>
       </w:pPr>
-      <w:bookmarkStart w:id="13" w:name="_Toc180151515"/>
+      <w:bookmarkStart w:id="6" w:name="_Toc180151515"/>
       <w:r>
         <w:t xml:space="preserve">Figure 3. </w:t>
       </w:r>
@@ -4546,7 +3144,7 @@
       <w:r>
         <w:t>: A method that formats ingredients from recipes</w:t>
       </w:r>
-      <w:bookmarkEnd w:id="13"/>
+      <w:bookmarkEnd w:id="6"/>
     </w:p>
     <w:p>
       <w:pPr>
@@ -4598,7 +3196,7 @@
       <w:pPr>
         <w:pStyle w:val="Caption"/>
       </w:pPr>
-      <w:bookmarkStart w:id="14" w:name="_Toc180151516"/>
+      <w:bookmarkStart w:id="7" w:name="_Toc180151516"/>
       <w:r>
         <w:t xml:space="preserve">Figure 3. </w:t>
       </w:r>
@@ -4632,7 +3230,7 @@
       <w:r>
         <w:t>quantities that are followed by units</w:t>
       </w:r>
-      <w:bookmarkEnd w:id="14"/>
+      <w:bookmarkEnd w:id="7"/>
     </w:p>
     <w:p>
       <w:pPr>
@@ -4683,7 +3281,7 @@
       <w:pPr>
         <w:pStyle w:val="Caption"/>
       </w:pPr>
-      <w:bookmarkStart w:id="15" w:name="_Toc180151517"/>
+      <w:bookmarkStart w:id="8" w:name="_Toc180151517"/>
       <w:r>
         <w:t xml:space="preserve">Figure 3. </w:t>
       </w:r>
@@ -4708,7 +3306,7 @@
       <w:r>
         <w:t>: Regex pattern that matches ingredients with just a quantity and no unit</w:t>
       </w:r>
-      <w:bookmarkEnd w:id="15"/>
+      <w:bookmarkEnd w:id="8"/>
     </w:p>
     <w:p>
       <w:r>
@@ -4864,7 +3462,7 @@
       <w:pPr>
         <w:pStyle w:val="Caption"/>
       </w:pPr>
-      <w:bookmarkStart w:id="16" w:name="_Toc180151518"/>
+      <w:bookmarkStart w:id="9" w:name="_Toc180151518"/>
       <w:r>
         <w:t xml:space="preserve">Figure 3. </w:t>
       </w:r>
@@ -4889,17 +3487,19 @@
       <w:r>
         <w:t>: A method that extracts the time from the instructions of a recipe</w:t>
       </w:r>
-      <w:bookmarkEnd w:id="16"/>
+      <w:bookmarkEnd w:id="9"/>
     </w:p>
     <w:p>
       <w:r>
         <w:t xml:space="preserve">Figure 3.7 shows the SplitInstructions method which is used to separate the recipe instructions into sentences while also ensuring that the units and brackets are handled correctly. The method starts by using a predefined list of unit (grams, </w:t>
       </w:r>
       <w:proofErr w:type="spellStart"/>
+      <w:proofErr w:type="gramStart"/>
       <w:r>
         <w:t>litres,etc</w:t>
       </w:r>
       <w:proofErr w:type="spellEnd"/>
+      <w:proofErr w:type="gramEnd"/>
       <w:r>
         <w:t>) called “</w:t>
       </w:r>
@@ -4933,6 +3533,9 @@
         <w:keepNext/>
       </w:pPr>
       <w:r>
+        <w:rPr>
+          <w:noProof/>
+        </w:rPr>
         <w:lastRenderedPageBreak/>
         <w:drawing>
           <wp:inline distT="0" distB="0" distL="0" distR="0" wp14:anchorId="24F0673E" wp14:editId="61120BDC">
@@ -4975,7 +3578,7 @@
       <w:pPr>
         <w:pStyle w:val="Caption"/>
       </w:pPr>
-      <w:bookmarkStart w:id="17" w:name="_Toc180151519"/>
+      <w:bookmarkStart w:id="10" w:name="_Toc180151519"/>
       <w:r>
         <w:t xml:space="preserve">Figure 3. </w:t>
       </w:r>
@@ -5000,7 +3603,7 @@
       <w:r>
         <w:t>: A method that splits instructions into list of strings</w:t>
       </w:r>
-      <w:bookmarkEnd w:id="17"/>
+      <w:bookmarkEnd w:id="10"/>
     </w:p>
     <w:p>
       <w:pPr>
@@ -5022,28 +3625,37 @@
       <w:pPr>
         <w:pStyle w:val="Heading1"/>
       </w:pPr>
-      <w:bookmarkStart w:id="18" w:name="_Toc180151497"/>
+      <w:bookmarkStart w:id="11" w:name="_Toc180152541"/>
       <w:r>
         <w:lastRenderedPageBreak/>
         <w:t>3.3 Source code references</w:t>
       </w:r>
-      <w:bookmarkEnd w:id="18"/>
+      <w:bookmarkEnd w:id="11"/>
       <w:r>
         <w:t xml:space="preserve"> </w:t>
       </w:r>
     </w:p>
     <w:p>
       <w:pPr>
-        <w:pStyle w:val="Heading2"/>
-      </w:pPr>
-      <w:bookmarkStart w:id="19" w:name="_Toc180151498"/>
-      <w:r>
+        <w:rPr>
+          <w:b/>
+          <w:bCs/>
+        </w:rPr>
+      </w:pPr>
+      <w:r>
+        <w:rPr>
+          <w:b/>
+          <w:bCs/>
+        </w:rPr>
         <w:t xml:space="preserve">3.3.1 </w:t>
       </w:r>
       <w:r>
+        <w:rPr>
+          <w:b/>
+          <w:bCs/>
+        </w:rPr>
         <w:t>Flutter and Firebase Tutorial</w:t>
       </w:r>
-      <w:bookmarkEnd w:id="19"/>
     </w:p>
     <w:p>
       <w:pPr>
@@ -5221,34 +3833,36 @@
     </w:p>
     <w:p>
       <w:pPr>
-        <w:pStyle w:val="Heading2"/>
-        <w:rPr>
-          <w:rFonts w:eastAsia="Arial"/>
-          <w:lang w:val="en-ZA"/>
-        </w:rPr>
-      </w:pPr>
-      <w:bookmarkStart w:id="20" w:name="_Toc180151499"/>
-      <w:r>
-        <w:rPr>
+        <w:rPr>
+          <w:b/>
+          <w:bCs/>
+          <w:lang w:val="en-ZA"/>
+        </w:rPr>
+      </w:pPr>
+      <w:r>
+        <w:rPr>
+          <w:b/>
+          <w:bCs/>
           <w:lang w:val="en-ZA"/>
         </w:rPr>
         <w:t xml:space="preserve">3.3.2 </w:t>
       </w:r>
       <w:r>
         <w:rPr>
-          <w:rFonts w:eastAsia="Arial"/>
+          <w:b/>
+          <w:bCs/>
           <w:lang w:val="en-ZA"/>
         </w:rPr>
         <w:t>Implementing a g</w:t>
       </w:r>
       <w:r>
         <w:rPr>
-          <w:rFonts w:eastAsia="Arial"/>
+          <w:b/>
+          <w:bCs/>
           <w:lang w:val="en-ZA"/>
         </w:rPr>
         <w:t>rid view UI</w:t>
       </w:r>
-      <w:bookmarkEnd w:id="20"/>
     </w:p>
     <w:p>
       <w:pPr>
@@ -5390,15 +4004,16 @@
     </w:p>
     <w:p>
       <w:pPr>
-        <w:pStyle w:val="Heading2"/>
-        <w:rPr>
-          <w:rFonts w:eastAsia="Arial"/>
-          <w:lang w:val="en-ZA"/>
-        </w:rPr>
-      </w:pPr>
-      <w:bookmarkStart w:id="21" w:name="_Toc180151500"/>
-      <w:r>
-        <w:rPr>
+        <w:rPr>
+          <w:b/>
+          <w:bCs/>
+          <w:lang w:val="en-ZA"/>
+        </w:rPr>
+      </w:pPr>
+      <w:r>
+        <w:rPr>
+          <w:b/>
+          <w:bCs/>
           <w:lang w:val="en-ZA"/>
         </w:rPr>
         <w:lastRenderedPageBreak/>
@@ -5406,26 +4021,28 @@
       </w:r>
       <w:r>
         <w:rPr>
-          <w:rFonts w:eastAsia="Arial"/>
+          <w:b/>
+          <w:bCs/>
           <w:lang w:val="en-ZA"/>
         </w:rPr>
         <w:t>Implementing</w:t>
       </w:r>
       <w:r>
         <w:rPr>
-          <w:rFonts w:eastAsia="Arial"/>
+          <w:b/>
+          <w:bCs/>
           <w:lang w:val="en-ZA"/>
         </w:rPr>
         <w:t xml:space="preserve"> Bottom </w:t>
       </w:r>
       <w:r>
         <w:rPr>
-          <w:rFonts w:eastAsia="Arial"/>
+          <w:b/>
+          <w:bCs/>
           <w:lang w:val="en-ZA"/>
         </w:rPr>
         <w:t>Navigation Bar</w:t>
       </w:r>
-      <w:bookmarkEnd w:id="21"/>
     </w:p>
     <w:p>
       <w:pPr>
@@ -5555,7 +4172,7 @@
           <w:lang w:val="en-ZA"/>
         </w:rPr>
       </w:pPr>
-      <w:bookmarkStart w:id="22" w:name="_Hlk180137928"/>
+      <w:bookmarkStart w:id="12" w:name="_Hlk180137928"/>
       <w:r>
         <w:rPr>
           <w:b/>
@@ -5565,7 +4182,7 @@
         <w:t>Reference</w:t>
       </w:r>
     </w:p>
-    <w:bookmarkEnd w:id="22"/>
+    <w:bookmarkEnd w:id="12"/>
     <w:p>
       <w:pPr>
         <w:rPr>
@@ -5626,13 +4243,18 @@
     </w:p>
     <w:p>
       <w:pPr>
-        <w:pStyle w:val="Heading2"/>
-      </w:pPr>
-      <w:bookmarkStart w:id="23" w:name="_Toc180151502"/>
-      <w:r>
+        <w:rPr>
+          <w:b/>
+          <w:bCs/>
+        </w:rPr>
+      </w:pPr>
+      <w:r>
+        <w:rPr>
+          <w:b/>
+          <w:bCs/>
+        </w:rPr>
         <w:t>3.3.5 Uploading recipe data to Firebase Firestore</w:t>
       </w:r>
-      <w:bookmarkEnd w:id="23"/>
     </w:p>
     <w:p>
       <w:pPr>
@@ -5848,7 +4470,6 @@
           <w:szCs w:val="40"/>
         </w:rPr>
       </w:pPr>
-      <w:bookmarkStart w:id="24" w:name="_Toc180151503"/>
       <w:r>
         <w:br w:type="page"/>
       </w:r>
@@ -5857,24 +4478,37 @@
       <w:pPr>
         <w:pStyle w:val="Heading1"/>
       </w:pPr>
+      <w:bookmarkStart w:id="13" w:name="_Toc180152542"/>
       <w:r>
         <w:lastRenderedPageBreak/>
         <w:t>3.4 Problems encountered</w:t>
       </w:r>
-      <w:bookmarkEnd w:id="24"/>
+      <w:bookmarkEnd w:id="13"/>
       <w:r>
         <w:t xml:space="preserve"> </w:t>
       </w:r>
     </w:p>
     <w:p>
       <w:pPr>
-        <w:pStyle w:val="Heading2"/>
-      </w:pPr>
-      <w:bookmarkStart w:id="25" w:name="_Toc180151504"/>
-      <w:r>
+        <w:rPr>
+          <w:b/>
+          <w:bCs/>
+        </w:rPr>
+      </w:pPr>
+      <w:r>
+        <w:rPr>
+          <w:b/>
+          <w:bCs/>
+        </w:rPr>
+        <w:t xml:space="preserve">3.4.1 </w:t>
+      </w:r>
+      <w:r>
+        <w:rPr>
+          <w:b/>
+          <w:bCs/>
+        </w:rPr>
         <w:t>Creating a Flutter App</w:t>
       </w:r>
-      <w:bookmarkEnd w:id="25"/>
     </w:p>
     <w:p>
       <w:r>
@@ -5936,15 +4570,24 @@
     </w:p>
     <w:p>
       <w:pPr>
-        <w:pStyle w:val="Heading2"/>
-      </w:pPr>
-      <w:bookmarkStart w:id="26" w:name="_Toc180151505"/>
-      <w:r>
-        <w:t>Using Firebase</w:t>
-      </w:r>
-      <w:bookmarkEnd w:id="26"/>
-      <w:r>
-        <w:t xml:space="preserve"> </w:t>
+        <w:rPr>
+          <w:b/>
+          <w:bCs/>
+        </w:rPr>
+      </w:pPr>
+      <w:r>
+        <w:rPr>
+          <w:b/>
+          <w:bCs/>
+        </w:rPr>
+        <w:t xml:space="preserve">3.4.2 </w:t>
+      </w:r>
+      <w:r>
+        <w:rPr>
+          <w:b/>
+          <w:bCs/>
+        </w:rPr>
+        <w:t xml:space="preserve">Using Firebase </w:t>
       </w:r>
     </w:p>
     <w:p>
@@ -5966,15 +4609,24 @@
     </w:p>
     <w:p>
       <w:pPr>
-        <w:pStyle w:val="Heading2"/>
-      </w:pPr>
-      <w:bookmarkStart w:id="27" w:name="_Toc180151506"/>
-      <w:r>
-        <w:t>Bottom Overflow Error</w:t>
-      </w:r>
-      <w:bookmarkEnd w:id="27"/>
-      <w:r>
-        <w:t xml:space="preserve"> </w:t>
+        <w:rPr>
+          <w:b/>
+          <w:bCs/>
+        </w:rPr>
+      </w:pPr>
+      <w:r>
+        <w:rPr>
+          <w:b/>
+          <w:bCs/>
+        </w:rPr>
+        <w:t xml:space="preserve">3.4.3 </w:t>
+      </w:r>
+      <w:r>
+        <w:rPr>
+          <w:b/>
+          <w:bCs/>
+        </w:rPr>
+        <w:t xml:space="preserve">Bottom Overflow Error </w:t>
       </w:r>
     </w:p>
     <w:p>
@@ -5989,16 +4641,25 @@
     </w:p>
     <w:p>
       <w:pPr>
-        <w:pStyle w:val="Heading2"/>
-      </w:pPr>
-      <w:bookmarkStart w:id="28" w:name="_Toc180151507"/>
-      <w:r>
-        <w:t>R</w:t>
-      </w:r>
-      <w:r>
-        <w:t>ight Overflow Error</w:t>
-      </w:r>
-      <w:bookmarkEnd w:id="28"/>
+        <w:rPr>
+          <w:b/>
+          <w:bCs/>
+        </w:rPr>
+      </w:pPr>
+      <w:r>
+        <w:rPr>
+          <w:b/>
+          <w:bCs/>
+        </w:rPr>
+        <w:t xml:space="preserve">3.4.4 </w:t>
+      </w:r>
+      <w:r>
+        <w:rPr>
+          <w:b/>
+          <w:bCs/>
+        </w:rPr>
+        <w:t>Right Overflow Error</w:t>
+      </w:r>
     </w:p>
     <w:p>
       <w:r>
@@ -6086,7 +4747,7 @@
       <w:pPr>
         <w:pStyle w:val="Caption"/>
       </w:pPr>
-      <w:bookmarkStart w:id="29" w:name="_Toc180151520"/>
+      <w:bookmarkStart w:id="14" w:name="_Toc180151520"/>
       <w:r>
         <w:t xml:space="preserve">Figure 3. </w:t>
       </w:r>
@@ -6123,17 +4784,29 @@
       <w:r>
         <w:t xml:space="preserve"> the right overflow error</w:t>
       </w:r>
-      <w:bookmarkEnd w:id="29"/>
-    </w:p>
-    <w:p>
-      <w:pPr>
-        <w:pStyle w:val="Heading2"/>
-      </w:pPr>
-      <w:bookmarkStart w:id="30" w:name="_Toc180151508"/>
-      <w:r>
+      <w:bookmarkEnd w:id="14"/>
+    </w:p>
+    <w:p>
+      <w:pPr>
+        <w:rPr>
+          <w:b/>
+          <w:bCs/>
+        </w:rPr>
+      </w:pPr>
+      <w:r>
+        <w:rPr>
+          <w:b/>
+          <w:bCs/>
+        </w:rPr>
+        <w:t xml:space="preserve">3.4.5 </w:t>
+      </w:r>
+      <w:r>
+        <w:rPr>
+          <w:b/>
+          <w:bCs/>
+        </w:rPr>
         <w:t>Rate limit and requests limit</w:t>
       </w:r>
-      <w:bookmarkEnd w:id="30"/>
     </w:p>
     <w:p>
       <w:r>
@@ -6142,15 +4815,24 @@
     </w:p>
     <w:p>
       <w:pPr>
-        <w:pStyle w:val="Heading2"/>
-      </w:pPr>
-      <w:bookmarkStart w:id="31" w:name="_Toc180151509"/>
-      <w:r>
-        <w:t>Stack Overflow Error</w:t>
-      </w:r>
-      <w:bookmarkEnd w:id="31"/>
-      <w:r>
-        <w:t xml:space="preserve"> </w:t>
+        <w:rPr>
+          <w:b/>
+          <w:bCs/>
+        </w:rPr>
+      </w:pPr>
+      <w:r>
+        <w:rPr>
+          <w:b/>
+          <w:bCs/>
+        </w:rPr>
+        <w:t xml:space="preserve">3.4.6 </w:t>
+      </w:r>
+      <w:r>
+        <w:rPr>
+          <w:b/>
+          <w:bCs/>
+        </w:rPr>
+        <w:t xml:space="preserve">Stack Overflow Error </w:t>
       </w:r>
     </w:p>
     <w:p>
@@ -6169,7 +4851,15 @@
     </w:p>
     <w:p>
       <w:r>
-        <w:t>The problem occurred because it was calling the getRecipe() method, which caused an infinite loop of the data being displayed. To fix the issue the recipe list itself was returned.</w:t>
+        <w:t xml:space="preserve">The problem occurred because it was calling the </w:t>
+      </w:r>
+      <w:proofErr w:type="gramStart"/>
+      <w:r>
+        <w:t>getRecipe(</w:t>
+      </w:r>
+      <w:proofErr w:type="gramEnd"/>
+      <w:r>
+        <w:t>) method, which caused an infinite loop of the data being displayed. To fix the issue the recipe list itself was returned.</w:t>
       </w:r>
     </w:p>
     <w:p/>
@@ -6231,7 +4921,7 @@
       <w:pPr>
         <w:pStyle w:val="Caption"/>
       </w:pPr>
-      <w:bookmarkStart w:id="32" w:name="_Toc180151521"/>
+      <w:bookmarkStart w:id="15" w:name="_Toc180151521"/>
       <w:r>
         <w:t xml:space="preserve">Figure 3. </w:t>
       </w:r>
@@ -6262,17 +4952,29 @@
       <w:r>
         <w:t xml:space="preserve"> of the stack Overflow error on the search screen</w:t>
       </w:r>
-      <w:bookmarkEnd w:id="32"/>
-    </w:p>
-    <w:p>
-      <w:pPr>
-        <w:pStyle w:val="Heading2"/>
-      </w:pPr>
-      <w:bookmarkStart w:id="33" w:name="_Toc180151510"/>
-      <w:r>
+      <w:bookmarkEnd w:id="15"/>
+    </w:p>
+    <w:p>
+      <w:pPr>
+        <w:rPr>
+          <w:b/>
+          <w:bCs/>
+        </w:rPr>
+      </w:pPr>
+      <w:r>
+        <w:rPr>
+          <w:b/>
+          <w:bCs/>
+        </w:rPr>
+        <w:t xml:space="preserve">3.4.7 </w:t>
+      </w:r>
+      <w:r>
+        <w:rPr>
+          <w:b/>
+          <w:bCs/>
+        </w:rPr>
         <w:t>Formatting Recipe ingredients and instructions</w:t>
       </w:r>
-      <w:bookmarkEnd w:id="33"/>
     </w:p>
     <w:p>
       <w:r>
@@ -6285,10 +4987,7 @@
         <w:t>laid out</w:t>
       </w:r>
       <w:r>
-        <w:t xml:space="preserve"> </w:t>
-      </w:r>
-      <w:r>
-        <w:t>very nicely</w:t>
+        <w:t xml:space="preserve"> very nicely</w:t>
       </w:r>
       <w:r>
         <w:t xml:space="preserve"> and the instructions did not have times specified which</w:t>
@@ -6305,13 +5004,25 @@
     </w:p>
     <w:p>
       <w:pPr>
-        <w:pStyle w:val="Heading2"/>
-      </w:pPr>
-      <w:bookmarkStart w:id="34" w:name="_Toc180151511"/>
-      <w:r>
+        <w:rPr>
+          <w:b/>
+          <w:bCs/>
+        </w:rPr>
+      </w:pPr>
+      <w:r>
+        <w:rPr>
+          <w:b/>
+          <w:bCs/>
+        </w:rPr>
+        <w:t xml:space="preserve">3.4.8 </w:t>
+      </w:r>
+      <w:r>
+        <w:rPr>
+          <w:b/>
+          <w:bCs/>
+        </w:rPr>
         <w:t>Regex Implementation</w:t>
       </w:r>
-      <w:bookmarkEnd w:id="34"/>
     </w:p>
     <w:p>
       <w:r>
@@ -6359,7 +5070,7 @@
         <w:br w:type="page"/>
       </w:r>
     </w:p>
-    <w:bookmarkStart w:id="35" w:name="_Toc180151512" w:displacedByCustomXml="next"/>
+    <w:bookmarkStart w:id="16" w:name="_Toc180152543" w:displacedByCustomXml="next"/>
     <w:sdt>
       <w:sdtPr>
         <w:rPr>
@@ -6382,12 +5093,20 @@
           <w:r>
             <w:t>References</w:t>
           </w:r>
-          <w:bookmarkEnd w:id="35"/>
+          <w:bookmarkEnd w:id="16"/>
         </w:p>
         <w:p>
           <w:r>
-            <w:t>Regex Cheat Sheet. (n.d.). Retrieved 18 October 2024, from https://www.rexegg.com/regex-quickstart.php</w:t>
+            <w:t xml:space="preserve">Regex Cheat Sheet. (n.d.). Retrieved 18 October 2024, from </w:t>
           </w:r>
+          <w:hyperlink r:id="rId23" w:history="1">
+            <w:r>
+              <w:rPr>
+                <w:rStyle w:val="Hyperlink"/>
+              </w:rPr>
+              <w:t>https://www.rexegg.com/regex-quickstart.php</w:t>
+            </w:r>
+          </w:hyperlink>
         </w:p>
         <w:sdt>
           <w:sdtPr>
@@ -6397,11 +5116,8 @@
           <w:sdtContent>
             <w:p>
               <w:pPr>
-                <w:pStyle w:val="Bibliography"/>
                 <w:rPr>
                   <w:noProof/>
-                  <w:szCs w:val="24"/>
-                  <w14:ligatures w14:val="none"/>
                 </w:rPr>
               </w:pPr>
               <w:r>
@@ -6435,6 +5151,15 @@
               </w:r>
             </w:p>
             <w:p>
+              <w:pPr>
+                <w:rPr>
+                  <w:noProof/>
+                  <w:szCs w:val="24"/>
+                  <w14:ligatures w14:val="none"/>
+                </w:rPr>
+              </w:pPr>
+            </w:p>
+            <w:p>
               <w:r>
                 <w:rPr>
                   <w:b/>
@@ -6450,7 +5175,7 @@
     </w:sdt>
     <w:p/>
     <w:sectPr>
-      <w:footerReference w:type="default" r:id="rId23"/>
+      <w:footerReference w:type="default" r:id="rId24"/>
       <w:type w:val="continuous"/>
       <w:pgSz w:w="11906" w:h="16838"/>
       <w:pgMar w:top="1440" w:right="1440" w:bottom="1440" w:left="1440" w:header="708" w:footer="708" w:gutter="0"/>
@@ -7174,7 +5899,7 @@
     <w:uiPriority w:val="9"/>
     <w:unhideWhenUsed/>
     <w:qFormat/>
-    <w:rsid w:val="001C5C92"/>
+    <w:rsid w:val="00E4284F"/>
     <w:pPr>
       <w:keepNext/>
       <w:keepLines/>
@@ -7183,8 +5908,8 @@
     </w:pPr>
     <w:rPr>
       <w:rFonts w:asciiTheme="majorHAnsi" w:eastAsiaTheme="majorEastAsia" w:hAnsiTheme="majorHAnsi" w:cstheme="majorBidi"/>
-      <w:color w:val="2F5496" w:themeColor="accent1" w:themeShade="BF"/>
-      <w:sz w:val="32"/>
+      <w:b/>
+      <w:color w:val="000000" w:themeColor="text1"/>
       <w:szCs w:val="32"/>
     </w:rPr>
   </w:style>
@@ -7346,6 +6071,7 @@
   <w:style w:type="character" w:default="1" w:styleId="DefaultParagraphFont">
     <w:name w:val="Default Paragraph Font"/>
     <w:uiPriority w:val="1"/>
+    <w:semiHidden/>
     <w:unhideWhenUsed/>
   </w:style>
   <w:style w:type="table" w:default="1" w:styleId="TableNormal">
@@ -7387,11 +6113,12 @@
     <w:basedOn w:val="DefaultParagraphFont"/>
     <w:link w:val="Heading2"/>
     <w:uiPriority w:val="9"/>
-    <w:rsid w:val="001C5C92"/>
+    <w:rsid w:val="00E4284F"/>
     <w:rPr>
       <w:rFonts w:asciiTheme="majorHAnsi" w:eastAsiaTheme="majorEastAsia" w:hAnsiTheme="majorHAnsi" w:cstheme="majorBidi"/>
-      <w:color w:val="2F5496" w:themeColor="accent1" w:themeShade="BF"/>
-      <w:sz w:val="32"/>
+      <w:b/>
+      <w:color w:val="000000" w:themeColor="text1"/>
+      <w:sz w:val="24"/>
       <w:szCs w:val="32"/>
     </w:rPr>
   </w:style>

</xml_diff>

<commit_message>
fixed a small error
</commit_message>
<xml_diff>
--- a/Implementation Doc/Implementation doc.docx
+++ b/Implementation Doc/Implementation doc.docx
@@ -1029,7 +1029,7 @@
               <w:noProof/>
               <w:kern w:val="2"/>
               <w:szCs w:val="24"/>
-              <w:lang w:eastAsia="en-GB"/>
+              <w:lang w:val="en-ZA" w:eastAsia="en-ZA"/>
             </w:rPr>
           </w:pPr>
           <w:r>
@@ -1041,7 +1041,7 @@
           <w:r>
             <w:fldChar w:fldCharType="separate"/>
           </w:r>
-          <w:hyperlink w:anchor="_Toc180152537" w:history="1">
+          <w:hyperlink w:anchor="_Toc180156838" w:history="1">
             <w:r>
               <w:rPr>
                 <w:rStyle w:val="Hyperlink"/>
@@ -1068,7 +1068,7 @@
                 <w:noProof/>
                 <w:webHidden/>
               </w:rPr>
-              <w:instrText xml:space="preserve"> PAGEREF _Toc180152537 \h </w:instrText>
+              <w:instrText xml:space="preserve"> PAGEREF _Toc180156838 \h </w:instrText>
             </w:r>
             <w:r>
               <w:rPr>
@@ -1110,10 +1110,10 @@
               <w:noProof/>
               <w:kern w:val="2"/>
               <w:szCs w:val="24"/>
-              <w:lang w:eastAsia="en-GB"/>
+              <w:lang w:val="en-ZA" w:eastAsia="en-ZA"/>
             </w:rPr>
           </w:pPr>
-          <w:hyperlink w:anchor="_Toc180152538" w:history="1">
+          <w:hyperlink w:anchor="_Toc180156839" w:history="1">
             <w:r>
               <w:rPr>
                 <w:rStyle w:val="Hyperlink"/>
@@ -1140,7 +1140,7 @@
                 <w:noProof/>
                 <w:webHidden/>
               </w:rPr>
-              <w:instrText xml:space="preserve"> PAGEREF _Toc180152538 \h </w:instrText>
+              <w:instrText xml:space="preserve"> PAGEREF _Toc180156839 \h </w:instrText>
             </w:r>
             <w:r>
               <w:rPr>
@@ -1182,10 +1182,10 @@
               <w:noProof/>
               <w:kern w:val="2"/>
               <w:szCs w:val="24"/>
-              <w:lang w:eastAsia="en-GB"/>
+              <w:lang w:val="en-ZA" w:eastAsia="en-ZA"/>
             </w:rPr>
           </w:pPr>
-          <w:hyperlink w:anchor="_Toc180152539" w:history="1">
+          <w:hyperlink w:anchor="_Toc180156840" w:history="1">
             <w:r>
               <w:rPr>
                 <w:rStyle w:val="Hyperlink"/>
@@ -1212,7 +1212,7 @@
                 <w:noProof/>
                 <w:webHidden/>
               </w:rPr>
-              <w:instrText xml:space="preserve"> PAGEREF _Toc180152539 \h </w:instrText>
+              <w:instrText xml:space="preserve"> PAGEREF _Toc180156840 \h </w:instrText>
             </w:r>
             <w:r>
               <w:rPr>
@@ -1254,10 +1254,10 @@
               <w:noProof/>
               <w:kern w:val="2"/>
               <w:szCs w:val="24"/>
-              <w:lang w:eastAsia="en-GB"/>
+              <w:lang w:val="en-ZA" w:eastAsia="en-ZA"/>
             </w:rPr>
           </w:pPr>
-          <w:hyperlink w:anchor="_Toc180152540" w:history="1">
+          <w:hyperlink w:anchor="_Toc180156841" w:history="1">
             <w:r>
               <w:rPr>
                 <w:rStyle w:val="Hyperlink"/>
@@ -1284,7 +1284,7 @@
                 <w:noProof/>
                 <w:webHidden/>
               </w:rPr>
-              <w:instrText xml:space="preserve"> PAGEREF _Toc180152540 \h </w:instrText>
+              <w:instrText xml:space="preserve"> PAGEREF _Toc180156841 \h </w:instrText>
             </w:r>
             <w:r>
               <w:rPr>
@@ -1326,10 +1326,10 @@
               <w:noProof/>
               <w:kern w:val="2"/>
               <w:szCs w:val="24"/>
-              <w:lang w:eastAsia="en-GB"/>
+              <w:lang w:val="en-ZA" w:eastAsia="en-ZA"/>
             </w:rPr>
           </w:pPr>
-          <w:hyperlink w:anchor="_Toc180152541" w:history="1">
+          <w:hyperlink w:anchor="_Toc180156842" w:history="1">
             <w:r>
               <w:rPr>
                 <w:rStyle w:val="Hyperlink"/>
@@ -1356,7 +1356,7 @@
                 <w:noProof/>
                 <w:webHidden/>
               </w:rPr>
-              <w:instrText xml:space="preserve"> PAGEREF _Toc180152541 \h </w:instrText>
+              <w:instrText xml:space="preserve"> PAGEREF _Toc180156842 \h </w:instrText>
             </w:r>
             <w:r>
               <w:rPr>
@@ -1398,10 +1398,10 @@
               <w:noProof/>
               <w:kern w:val="2"/>
               <w:szCs w:val="24"/>
-              <w:lang w:eastAsia="en-GB"/>
+              <w:lang w:val="en-ZA" w:eastAsia="en-ZA"/>
             </w:rPr>
           </w:pPr>
-          <w:hyperlink w:anchor="_Toc180152542" w:history="1">
+          <w:hyperlink w:anchor="_Toc180156843" w:history="1">
             <w:r>
               <w:rPr>
                 <w:rStyle w:val="Hyperlink"/>
@@ -1428,7 +1428,7 @@
                 <w:noProof/>
                 <w:webHidden/>
               </w:rPr>
-              <w:instrText xml:space="preserve"> PAGEREF _Toc180152542 \h </w:instrText>
+              <w:instrText xml:space="preserve"> PAGEREF _Toc180156843 \h </w:instrText>
             </w:r>
             <w:r>
               <w:rPr>
@@ -1470,10 +1470,10 @@
               <w:noProof/>
               <w:kern w:val="2"/>
               <w:szCs w:val="24"/>
-              <w:lang w:eastAsia="en-GB"/>
+              <w:lang w:val="en-ZA" w:eastAsia="en-ZA"/>
             </w:rPr>
           </w:pPr>
-          <w:hyperlink w:anchor="_Toc180152543" w:history="1">
+          <w:hyperlink w:anchor="_Toc180156844" w:history="1">
             <w:r>
               <w:rPr>
                 <w:rStyle w:val="Hyperlink"/>
@@ -1500,7 +1500,7 @@
                 <w:noProof/>
                 <w:webHidden/>
               </w:rPr>
-              <w:instrText xml:space="preserve"> PAGEREF _Toc180152543 \h </w:instrText>
+              <w:instrText xml:space="preserve"> PAGEREF _Toc180156844 \h </w:instrText>
             </w:r>
             <w:r>
               <w:rPr>
@@ -1547,7 +1547,7 @@
       <w:pPr>
         <w:pStyle w:val="Heading1"/>
       </w:pPr>
-      <w:bookmarkStart w:id="0" w:name="_Toc180152537"/>
+      <w:bookmarkStart w:id="0" w:name="_Toc180156838"/>
       <w:r>
         <w:t>Table of Figures</w:t>
       </w:r>
@@ -2245,7 +2245,7 @@
       <w:pPr>
         <w:pStyle w:val="Heading1"/>
       </w:pPr>
-      <w:bookmarkStart w:id="1" w:name="_Toc180152538"/>
+      <w:bookmarkStart w:id="1" w:name="_Toc180156839"/>
       <w:r>
         <w:lastRenderedPageBreak/>
         <w:t>3. Introduction</w:t>
@@ -2350,7 +2350,7 @@
       <w:pPr>
         <w:pStyle w:val="Heading1"/>
       </w:pPr>
-      <w:bookmarkStart w:id="2" w:name="_Toc180152539"/>
+      <w:bookmarkStart w:id="2" w:name="_Toc180156840"/>
       <w:r>
         <w:lastRenderedPageBreak/>
         <w:t>3.1 Choice of Tools</w:t>
@@ -2699,7 +2699,7 @@
       <w:pPr>
         <w:pStyle w:val="Heading1"/>
       </w:pPr>
-      <w:bookmarkStart w:id="3" w:name="_Toc180152540"/>
+      <w:bookmarkStart w:id="3" w:name="_Toc180156841"/>
       <w:r>
         <w:lastRenderedPageBreak/>
         <w:t>3.2 Extracts of complex code</w:t>
@@ -2796,24 +2796,14 @@
       <w:r>
         <w:t xml:space="preserve">Figure 3. </w:t>
       </w:r>
-      <w:r>
-        <w:fldChar w:fldCharType="begin"/>
-      </w:r>
-      <w:r>
-        <w:instrText xml:space="preserve"> SEQ Figure_3. \* ARABIC </w:instrText>
-      </w:r>
-      <w:r>
-        <w:fldChar w:fldCharType="separate"/>
-      </w:r>
-      <w:r>
-        <w:rPr>
-          <w:noProof/>
-        </w:rPr>
-        <w:t>1</w:t>
-      </w:r>
-      <w:r>
-        <w:fldChar w:fldCharType="end"/>
-      </w:r>
+      <w:fldSimple w:instr=" SEQ Figure_3. \* ARABIC ">
+        <w:r>
+          <w:rPr>
+            <w:noProof/>
+          </w:rPr>
+          <w:t>1</w:t>
+        </w:r>
+      </w:fldSimple>
       <w:r>
         <w:t>: Code that saves relevant nutritional data to a csv file</w:t>
       </w:r>
@@ -2873,24 +2863,14 @@
       <w:r>
         <w:t xml:space="preserve">Figure 3. </w:t>
       </w:r>
-      <w:r>
-        <w:fldChar w:fldCharType="begin"/>
-      </w:r>
-      <w:r>
-        <w:instrText xml:space="preserve"> SEQ Figure_3. \* ARABIC </w:instrText>
-      </w:r>
-      <w:r>
-        <w:fldChar w:fldCharType="separate"/>
-      </w:r>
-      <w:r>
-        <w:rPr>
-          <w:noProof/>
-        </w:rPr>
-        <w:t>2</w:t>
-      </w:r>
-      <w:r>
-        <w:fldChar w:fldCharType="end"/>
-      </w:r>
+      <w:fldSimple w:instr=" SEQ Figure_3. \* ARABIC ">
+        <w:r>
+          <w:rPr>
+            <w:noProof/>
+          </w:rPr>
+          <w:t>2</w:t>
+        </w:r>
+      </w:fldSimple>
       <w:r>
         <w:t>: A method that requests nutritional information from Edamam API</w:t>
       </w:r>
@@ -3123,24 +3103,14 @@
       <w:r>
         <w:t xml:space="preserve">Figure 3. </w:t>
       </w:r>
-      <w:r>
-        <w:fldChar w:fldCharType="begin"/>
-      </w:r>
-      <w:r>
-        <w:instrText xml:space="preserve"> SEQ Figure_3. \* ARABIC </w:instrText>
-      </w:r>
-      <w:r>
-        <w:fldChar w:fldCharType="separate"/>
-      </w:r>
-      <w:r>
-        <w:rPr>
-          <w:noProof/>
-        </w:rPr>
-        <w:t>3</w:t>
-      </w:r>
-      <w:r>
-        <w:fldChar w:fldCharType="end"/>
-      </w:r>
+      <w:fldSimple w:instr=" SEQ Figure_3. \* ARABIC ">
+        <w:r>
+          <w:rPr>
+            <w:noProof/>
+          </w:rPr>
+          <w:t>3</w:t>
+        </w:r>
+      </w:fldSimple>
       <w:r>
         <w:t>: A method that formats ingredients from recipes</w:t>
       </w:r>
@@ -3200,24 +3170,14 @@
       <w:r>
         <w:t xml:space="preserve">Figure 3. </w:t>
       </w:r>
-      <w:r>
-        <w:fldChar w:fldCharType="begin"/>
-      </w:r>
-      <w:r>
-        <w:instrText xml:space="preserve"> SEQ Figure_3. \* ARABIC </w:instrText>
-      </w:r>
-      <w:r>
-        <w:fldChar w:fldCharType="separate"/>
-      </w:r>
-      <w:r>
-        <w:rPr>
-          <w:noProof/>
-        </w:rPr>
-        <w:t>4</w:t>
-      </w:r>
-      <w:r>
-        <w:fldChar w:fldCharType="end"/>
-      </w:r>
+      <w:fldSimple w:instr=" SEQ Figure_3. \* ARABIC ">
+        <w:r>
+          <w:rPr>
+            <w:noProof/>
+          </w:rPr>
+          <w:t>4</w:t>
+        </w:r>
+      </w:fldSimple>
       <w:r>
         <w:t xml:space="preserve">: Regex pattern that </w:t>
       </w:r>
@@ -3285,24 +3245,14 @@
       <w:r>
         <w:t xml:space="preserve">Figure 3. </w:t>
       </w:r>
-      <w:r>
-        <w:fldChar w:fldCharType="begin"/>
-      </w:r>
-      <w:r>
-        <w:instrText xml:space="preserve"> SEQ Figure_3. \* ARABIC </w:instrText>
-      </w:r>
-      <w:r>
-        <w:fldChar w:fldCharType="separate"/>
-      </w:r>
-      <w:r>
-        <w:rPr>
-          <w:noProof/>
-        </w:rPr>
-        <w:t>5</w:t>
-      </w:r>
-      <w:r>
-        <w:fldChar w:fldCharType="end"/>
-      </w:r>
+      <w:fldSimple w:instr=" SEQ Figure_3. \* ARABIC ">
+        <w:r>
+          <w:rPr>
+            <w:noProof/>
+          </w:rPr>
+          <w:t>5</w:t>
+        </w:r>
+      </w:fldSimple>
       <w:r>
         <w:t>: Regex pattern that matches ingredients with just a quantity and no unit</w:t>
       </w:r>
@@ -3466,24 +3416,14 @@
       <w:r>
         <w:t xml:space="preserve">Figure 3. </w:t>
       </w:r>
-      <w:r>
-        <w:fldChar w:fldCharType="begin"/>
-      </w:r>
-      <w:r>
-        <w:instrText xml:space="preserve"> SEQ Figure_3. \* ARABIC </w:instrText>
-      </w:r>
-      <w:r>
-        <w:fldChar w:fldCharType="separate"/>
-      </w:r>
-      <w:r>
-        <w:rPr>
-          <w:noProof/>
-        </w:rPr>
-        <w:t>6</w:t>
-      </w:r>
-      <w:r>
-        <w:fldChar w:fldCharType="end"/>
-      </w:r>
+      <w:fldSimple w:instr=" SEQ Figure_3. \* ARABIC ">
+        <w:r>
+          <w:rPr>
+            <w:noProof/>
+          </w:rPr>
+          <w:t>6</w:t>
+        </w:r>
+      </w:fldSimple>
       <w:r>
         <w:t>: A method that extracts the time from the instructions of a recipe</w:t>
       </w:r>
@@ -3582,24 +3522,14 @@
       <w:r>
         <w:t xml:space="preserve">Figure 3. </w:t>
       </w:r>
-      <w:r>
-        <w:fldChar w:fldCharType="begin"/>
-      </w:r>
-      <w:r>
-        <w:instrText xml:space="preserve"> SEQ Figure_3. \* ARABIC </w:instrText>
-      </w:r>
-      <w:r>
-        <w:fldChar w:fldCharType="separate"/>
-      </w:r>
-      <w:r>
-        <w:rPr>
-          <w:noProof/>
-        </w:rPr>
-        <w:t>7</w:t>
-      </w:r>
-      <w:r>
-        <w:fldChar w:fldCharType="end"/>
-      </w:r>
+      <w:fldSimple w:instr=" SEQ Figure_3. \* ARABIC ">
+        <w:r>
+          <w:rPr>
+            <w:noProof/>
+          </w:rPr>
+          <w:t>7</w:t>
+        </w:r>
+      </w:fldSimple>
       <w:r>
         <w:t>: A method that splits instructions into list of strings</w:t>
       </w:r>
@@ -3625,7 +3555,7 @@
       <w:pPr>
         <w:pStyle w:val="Heading1"/>
       </w:pPr>
-      <w:bookmarkStart w:id="11" w:name="_Toc180152541"/>
+      <w:bookmarkStart w:id="11" w:name="_Toc180156842"/>
       <w:r>
         <w:lastRenderedPageBreak/>
         <w:t>3.3 Source code references</w:t>
@@ -4478,7 +4408,7 @@
       <w:pPr>
         <w:pStyle w:val="Heading1"/>
       </w:pPr>
-      <w:bookmarkStart w:id="13" w:name="_Toc180152542"/>
+      <w:bookmarkStart w:id="13" w:name="_Toc180156843"/>
       <w:r>
         <w:lastRenderedPageBreak/>
         <w:t>3.4 Problems encountered</w:t>
@@ -4751,24 +4681,14 @@
       <w:r>
         <w:t xml:space="preserve">Figure 3. </w:t>
       </w:r>
-      <w:r>
-        <w:fldChar w:fldCharType="begin"/>
-      </w:r>
-      <w:r>
-        <w:instrText xml:space="preserve"> SEQ Figure_3. \* ARABIC </w:instrText>
-      </w:r>
-      <w:r>
-        <w:fldChar w:fldCharType="separate"/>
-      </w:r>
-      <w:r>
-        <w:rPr>
-          <w:noProof/>
-        </w:rPr>
-        <w:t>8</w:t>
-      </w:r>
-      <w:r>
-        <w:fldChar w:fldCharType="end"/>
-      </w:r>
+      <w:fldSimple w:instr=" SEQ Figure_3. \* ARABIC ">
+        <w:r>
+          <w:rPr>
+            <w:noProof/>
+          </w:rPr>
+          <w:t>8</w:t>
+        </w:r>
+      </w:fldSimple>
       <w:r>
         <w:t xml:space="preserve">: A </w:t>
       </w:r>
@@ -4925,24 +4845,14 @@
       <w:r>
         <w:t xml:space="preserve">Figure 3. </w:t>
       </w:r>
-      <w:r>
-        <w:fldChar w:fldCharType="begin"/>
-      </w:r>
-      <w:r>
-        <w:instrText xml:space="preserve"> SEQ Figure_3. \* ARABIC </w:instrText>
-      </w:r>
-      <w:r>
-        <w:fldChar w:fldCharType="separate"/>
-      </w:r>
-      <w:r>
-        <w:rPr>
-          <w:noProof/>
-        </w:rPr>
-        <w:t>9</w:t>
-      </w:r>
-      <w:r>
-        <w:fldChar w:fldCharType="end"/>
-      </w:r>
+      <w:fldSimple w:instr=" SEQ Figure_3. \* ARABIC ">
+        <w:r>
+          <w:rPr>
+            <w:noProof/>
+          </w:rPr>
+          <w:t>9</w:t>
+        </w:r>
+      </w:fldSimple>
       <w:r>
         <w:t xml:space="preserve">: A </w:t>
       </w:r>
@@ -5070,7 +4980,7 @@
         <w:br w:type="page"/>
       </w:r>
     </w:p>
-    <w:bookmarkStart w:id="16" w:name="_Toc180152543" w:displacedByCustomXml="next"/>
+    <w:bookmarkStart w:id="16" w:name="_Toc180156844" w:displacedByCustomXml="next"/>
     <w:sdt>
       <w:sdtPr>
         <w:rPr>

</xml_diff>